<commit_message>
Word Processing Document updated
The document has been updated to include the steps required to solve
the questions listed.
</commit_message>
<xml_diff>
--- a/ProblemSolving/Dietrick_Terry_ProblemSolving.docx
+++ b/ProblemSolving/Dietrick_Terry_ProblemSolving.docx
@@ -3,11 +3,551 @@
 <w:document xmlns:wpc="http://schemas.microsoft.com/office/word/2010/wordprocessingCanvas" xmlns:mo="http://schemas.microsoft.com/office/mac/office/2008/main" xmlns:mc="http://schemas.openxmlformats.org/markup-compatibility/2006" xmlns:mv="urn:schemas-microsoft-com:mac:vml" xmlns:o="urn:schemas-microsoft-com:office:office" xmlns:r="http://schemas.openxmlformats.org/officeDocument/2006/relationships" xmlns:m="http://schemas.openxmlformats.org/officeDocument/2006/math" xmlns:v="urn:schemas-microsoft-com:vml" xmlns:wp14="http://schemas.microsoft.com/office/word/2010/wordprocessingDrawing" xmlns:wp="http://schemas.openxmlformats.org/drawingml/2006/wordprocessingDrawing" xmlns:w10="urn:schemas-microsoft-com:office:word" xmlns:w="http://schemas.openxmlformats.org/wordprocessingml/2006/main" xmlns:w14="http://schemas.microsoft.com/office/word/2010/wordml" xmlns:wpg="http://schemas.microsoft.com/office/word/2010/wordprocessingGroup" xmlns:wpi="http://schemas.microsoft.com/office/word/2010/wordprocessingInk" xmlns:wne="http://schemas.microsoft.com/office/word/2006/wordml" xmlns:wps="http://schemas.microsoft.com/office/word/2010/wordprocessingShape" mc:Ignorable="w14 wp14">
   <w:body>
     <w:p>
+      <w:pPr>
+        <w:rPr>
+          <w:rFonts w:ascii="Times New Roman" w:eastAsia="Times New Roman" w:hAnsi="Times New Roman" w:cs="Times New Roman"/>
+          <w:sz w:val="28"/>
+          <w:szCs w:val="28"/>
+        </w:rPr>
+      </w:pPr>
+      <w:r>
+        <w:rPr>
+          <w:rFonts w:ascii="Times New Roman" w:eastAsia="Times New Roman" w:hAnsi="Times New Roman" w:cs="Times New Roman"/>
+          <w:sz w:val="28"/>
+          <w:szCs w:val="28"/>
+        </w:rPr>
+        <w:t>PROBLEMS:</w:t>
+      </w:r>
+    </w:p>
+    <w:p>
+      <w:pPr>
+        <w:rPr>
+          <w:rFonts w:ascii="Times New Roman" w:eastAsia="Times New Roman" w:hAnsi="Times New Roman" w:cs="Times New Roman"/>
+          <w:sz w:val="28"/>
+          <w:szCs w:val="28"/>
+        </w:rPr>
+      </w:pPr>
+    </w:p>
+    <w:p>
+      <w:pPr>
+        <w:rPr>
+          <w:rFonts w:ascii="Times New Roman" w:eastAsia="Times New Roman" w:hAnsi="Times New Roman" w:cs="Times New Roman"/>
+          <w:sz w:val="28"/>
+          <w:szCs w:val="28"/>
+        </w:rPr>
+      </w:pPr>
+      <w:r>
+        <w:rPr>
+          <w:rFonts w:ascii="Times New Roman" w:eastAsia="Times New Roman" w:hAnsi="Times New Roman" w:cs="Times New Roman"/>
+          <w:sz w:val="28"/>
+          <w:szCs w:val="28"/>
+        </w:rPr>
+        <w:t xml:space="preserve">For each of the problems be sure to identify each of the steps discussed in the </w:t>
+      </w:r>
+      <w:proofErr w:type="gramStart"/>
+      <w:r>
+        <w:rPr>
+          <w:rFonts w:ascii="Times New Roman" w:eastAsia="Times New Roman" w:hAnsi="Times New Roman" w:cs="Times New Roman"/>
+          <w:sz w:val="28"/>
+          <w:szCs w:val="28"/>
+        </w:rPr>
+        <w:t>problem solving</w:t>
+      </w:r>
+      <w:proofErr w:type="gramEnd"/>
+      <w:r>
+        <w:rPr>
+          <w:rFonts w:ascii="Times New Roman" w:eastAsia="Times New Roman" w:hAnsi="Times New Roman" w:cs="Times New Roman"/>
+          <w:sz w:val="28"/>
+          <w:szCs w:val="28"/>
+        </w:rPr>
+        <w:t xml:space="preserve"> lesson.</w:t>
+      </w:r>
+    </w:p>
+    <w:p>
+      <w:pPr>
+        <w:rPr>
+          <w:rFonts w:ascii="Times New Roman" w:eastAsia="Times New Roman" w:hAnsi="Times New Roman" w:cs="Times New Roman"/>
+          <w:sz w:val="28"/>
+          <w:szCs w:val="28"/>
+        </w:rPr>
+      </w:pPr>
+    </w:p>
+    <w:p>
+      <w:pPr>
+        <w:pStyle w:val="ListParagraph"/>
+        <w:numPr>
+          <w:ilvl w:val="0"/>
+          <w:numId w:val="1"/>
+        </w:numPr>
+        <w:rPr>
+          <w:rFonts w:ascii="Times New Roman" w:eastAsia="Times New Roman" w:hAnsi="Times New Roman" w:cs="Times New Roman"/>
+          <w:sz w:val="28"/>
+          <w:szCs w:val="28"/>
+        </w:rPr>
+      </w:pPr>
+      <w:r>
+        <w:rPr>
+          <w:rFonts w:ascii="Times New Roman" w:eastAsia="Times New Roman" w:hAnsi="Times New Roman" w:cs="Times New Roman"/>
+          <w:sz w:val="28"/>
+          <w:szCs w:val="28"/>
+        </w:rPr>
+        <w:t>Define the problem.</w:t>
+      </w:r>
+    </w:p>
+    <w:p>
+      <w:pPr>
+        <w:pStyle w:val="ListParagraph"/>
+        <w:numPr>
+          <w:ilvl w:val="1"/>
+          <w:numId w:val="1"/>
+        </w:numPr>
+        <w:rPr>
+          <w:rFonts w:ascii="Times New Roman" w:eastAsia="Times New Roman" w:hAnsi="Times New Roman" w:cs="Times New Roman"/>
+          <w:sz w:val="28"/>
+          <w:szCs w:val="28"/>
+        </w:rPr>
+      </w:pPr>
+      <w:r>
+        <w:rPr>
+          <w:rFonts w:ascii="Times New Roman" w:eastAsia="Times New Roman" w:hAnsi="Times New Roman" w:cs="Times New Roman"/>
+          <w:sz w:val="28"/>
+          <w:szCs w:val="28"/>
+        </w:rPr>
+        <w:t>Do this in your own words.</w:t>
+      </w:r>
+    </w:p>
+    <w:p>
+      <w:pPr>
+        <w:pStyle w:val="ListParagraph"/>
+        <w:numPr>
+          <w:ilvl w:val="1"/>
+          <w:numId w:val="1"/>
+        </w:numPr>
+        <w:rPr>
+          <w:rFonts w:ascii="Times New Roman" w:eastAsia="Times New Roman" w:hAnsi="Times New Roman" w:cs="Times New Roman"/>
+          <w:sz w:val="28"/>
+          <w:szCs w:val="28"/>
+        </w:rPr>
+      </w:pPr>
+      <w:r>
+        <w:rPr>
+          <w:rFonts w:ascii="Times New Roman" w:eastAsia="Times New Roman" w:hAnsi="Times New Roman" w:cs="Times New Roman"/>
+          <w:sz w:val="28"/>
+          <w:szCs w:val="28"/>
+        </w:rPr>
+        <w:t>What insight can you offer in to the problem that is not immediately visible from the word problem alone?</w:t>
+      </w:r>
+    </w:p>
+    <w:p>
+      <w:pPr>
+        <w:pStyle w:val="ListParagraph"/>
+        <w:numPr>
+          <w:ilvl w:val="1"/>
+          <w:numId w:val="1"/>
+        </w:numPr>
+        <w:rPr>
+          <w:rFonts w:ascii="Times New Roman" w:eastAsia="Times New Roman" w:hAnsi="Times New Roman" w:cs="Times New Roman"/>
+          <w:sz w:val="28"/>
+          <w:szCs w:val="28"/>
+        </w:rPr>
+      </w:pPr>
+      <w:r>
+        <w:rPr>
+          <w:rFonts w:ascii="Times New Roman" w:eastAsia="Times New Roman" w:hAnsi="Times New Roman" w:cs="Times New Roman"/>
+          <w:sz w:val="28"/>
+          <w:szCs w:val="28"/>
+        </w:rPr>
+        <w:t>What is the overall goal?</w:t>
+      </w:r>
+    </w:p>
+    <w:p>
+      <w:pPr>
+        <w:pStyle w:val="ListParagraph"/>
+        <w:numPr>
+          <w:ilvl w:val="0"/>
+          <w:numId w:val="1"/>
+        </w:numPr>
+        <w:rPr>
+          <w:rFonts w:ascii="Times New Roman" w:eastAsia="Times New Roman" w:hAnsi="Times New Roman" w:cs="Times New Roman"/>
+          <w:sz w:val="28"/>
+          <w:szCs w:val="28"/>
+        </w:rPr>
+      </w:pPr>
+      <w:r>
+        <w:rPr>
+          <w:rFonts w:ascii="Times New Roman" w:eastAsia="Times New Roman" w:hAnsi="Times New Roman" w:cs="Times New Roman"/>
+          <w:sz w:val="28"/>
+          <w:szCs w:val="28"/>
+        </w:rPr>
+        <w:t xml:space="preserve"> </w:t>
+      </w:r>
+      <w:r>
+        <w:rPr>
+          <w:rFonts w:ascii="Times New Roman" w:eastAsia="Times New Roman" w:hAnsi="Times New Roman" w:cs="Times New Roman"/>
+          <w:sz w:val="28"/>
+          <w:szCs w:val="28"/>
+        </w:rPr>
+        <w:t>Break the problem apart.</w:t>
+      </w:r>
+    </w:p>
+    <w:p>
+      <w:pPr>
+        <w:pStyle w:val="ListParagraph"/>
+        <w:numPr>
+          <w:ilvl w:val="1"/>
+          <w:numId w:val="1"/>
+        </w:numPr>
+        <w:rPr>
+          <w:rFonts w:ascii="Times New Roman" w:eastAsia="Times New Roman" w:hAnsi="Times New Roman" w:cs="Times New Roman"/>
+          <w:sz w:val="28"/>
+          <w:szCs w:val="28"/>
+        </w:rPr>
+      </w:pPr>
+      <w:r>
+        <w:rPr>
+          <w:rFonts w:ascii="Times New Roman" w:eastAsia="Times New Roman" w:hAnsi="Times New Roman" w:cs="Times New Roman"/>
+          <w:sz w:val="28"/>
+          <w:szCs w:val="28"/>
+        </w:rPr>
+        <w:t>What are the constraints?</w:t>
+      </w:r>
+    </w:p>
+    <w:p>
+      <w:pPr>
+        <w:pStyle w:val="ListParagraph"/>
+        <w:numPr>
+          <w:ilvl w:val="1"/>
+          <w:numId w:val="1"/>
+        </w:numPr>
+        <w:rPr>
+          <w:rFonts w:ascii="Times New Roman" w:eastAsia="Times New Roman" w:hAnsi="Times New Roman" w:cs="Times New Roman"/>
+          <w:sz w:val="28"/>
+          <w:szCs w:val="28"/>
+        </w:rPr>
+      </w:pPr>
+      <w:r>
+        <w:rPr>
+          <w:rFonts w:ascii="Times New Roman" w:eastAsia="Times New Roman" w:hAnsi="Times New Roman" w:cs="Times New Roman"/>
+          <w:sz w:val="28"/>
+          <w:szCs w:val="28"/>
+        </w:rPr>
+        <w:t>What are the sub goals?</w:t>
+      </w:r>
+    </w:p>
+    <w:p>
+      <w:pPr>
+        <w:pStyle w:val="ListParagraph"/>
+        <w:numPr>
+          <w:ilvl w:val="0"/>
+          <w:numId w:val="1"/>
+        </w:numPr>
+        <w:rPr>
+          <w:rFonts w:ascii="Times New Roman" w:eastAsia="Times New Roman" w:hAnsi="Times New Roman" w:cs="Times New Roman"/>
+          <w:sz w:val="28"/>
+          <w:szCs w:val="28"/>
+        </w:rPr>
+      </w:pPr>
+      <w:r>
+        <w:rPr>
+          <w:rFonts w:ascii="Times New Roman" w:eastAsia="Times New Roman" w:hAnsi="Times New Roman" w:cs="Times New Roman"/>
+          <w:sz w:val="28"/>
+          <w:szCs w:val="28"/>
+        </w:rPr>
+        <w:t>Identify potential solutions.</w:t>
+      </w:r>
+    </w:p>
+    <w:p>
+      <w:pPr>
+        <w:pStyle w:val="ListParagraph"/>
+        <w:numPr>
+          <w:ilvl w:val="1"/>
+          <w:numId w:val="1"/>
+        </w:numPr>
+        <w:rPr>
+          <w:rFonts w:ascii="Times New Roman" w:eastAsia="Times New Roman" w:hAnsi="Times New Roman" w:cs="Times New Roman"/>
+          <w:sz w:val="28"/>
+          <w:szCs w:val="28"/>
+        </w:rPr>
+      </w:pPr>
+      <w:r>
+        <w:rPr>
+          <w:rFonts w:ascii="Times New Roman" w:eastAsia="Times New Roman" w:hAnsi="Times New Roman" w:cs="Times New Roman"/>
+          <w:sz w:val="28"/>
+          <w:szCs w:val="28"/>
+        </w:rPr>
+        <w:t>For each of the sub problems you’ve discussed in #2, what is a possible solution?</w:t>
+      </w:r>
+    </w:p>
+    <w:p>
+      <w:pPr>
+        <w:pStyle w:val="ListParagraph"/>
+        <w:numPr>
+          <w:ilvl w:val="0"/>
+          <w:numId w:val="1"/>
+        </w:numPr>
+        <w:rPr>
+          <w:rFonts w:ascii="Times New Roman" w:eastAsia="Times New Roman" w:hAnsi="Times New Roman" w:cs="Times New Roman"/>
+          <w:sz w:val="28"/>
+          <w:szCs w:val="28"/>
+        </w:rPr>
+      </w:pPr>
+      <w:r>
+        <w:rPr>
+          <w:rFonts w:ascii="Times New Roman" w:eastAsia="Times New Roman" w:hAnsi="Times New Roman" w:cs="Times New Roman"/>
+          <w:sz w:val="28"/>
+          <w:szCs w:val="28"/>
+        </w:rPr>
+        <w:t>Evaluate each potential solution.</w:t>
+      </w:r>
+    </w:p>
+    <w:p>
+      <w:pPr>
+        <w:pStyle w:val="ListParagraph"/>
+        <w:numPr>
+          <w:ilvl w:val="1"/>
+          <w:numId w:val="1"/>
+        </w:numPr>
+        <w:rPr>
+          <w:rFonts w:ascii="Times New Roman" w:eastAsia="Times New Roman" w:hAnsi="Times New Roman" w:cs="Times New Roman"/>
+          <w:sz w:val="28"/>
+          <w:szCs w:val="28"/>
+        </w:rPr>
+      </w:pPr>
+      <w:r>
+        <w:rPr>
+          <w:rFonts w:ascii="Times New Roman" w:eastAsia="Times New Roman" w:hAnsi="Times New Roman" w:cs="Times New Roman"/>
+          <w:sz w:val="28"/>
+          <w:szCs w:val="28"/>
+        </w:rPr>
+        <w:t>Does each solution meet the goals?</w:t>
+      </w:r>
+    </w:p>
+    <w:p>
+      <w:pPr>
+        <w:pStyle w:val="ListParagraph"/>
+        <w:numPr>
+          <w:ilvl w:val="1"/>
+          <w:numId w:val="1"/>
+        </w:numPr>
+        <w:rPr>
+          <w:rFonts w:ascii="Times New Roman" w:eastAsia="Times New Roman" w:hAnsi="Times New Roman" w:cs="Times New Roman"/>
+          <w:sz w:val="28"/>
+          <w:szCs w:val="28"/>
+        </w:rPr>
+      </w:pPr>
+      <w:r>
+        <w:rPr>
+          <w:rFonts w:ascii="Times New Roman" w:eastAsia="Times New Roman" w:hAnsi="Times New Roman" w:cs="Times New Roman"/>
+          <w:sz w:val="28"/>
+          <w:szCs w:val="28"/>
+        </w:rPr>
+        <w:t>Will each solution work for ALL cases?</w:t>
+      </w:r>
+    </w:p>
+    <w:p>
+      <w:pPr>
+        <w:pStyle w:val="ListParagraph"/>
+        <w:numPr>
+          <w:ilvl w:val="0"/>
+          <w:numId w:val="1"/>
+        </w:numPr>
+        <w:rPr>
+          <w:rFonts w:ascii="Times New Roman" w:eastAsia="Times New Roman" w:hAnsi="Times New Roman" w:cs="Times New Roman"/>
+          <w:sz w:val="28"/>
+          <w:szCs w:val="28"/>
+        </w:rPr>
+      </w:pPr>
+      <w:r>
+        <w:rPr>
+          <w:rFonts w:ascii="Times New Roman" w:eastAsia="Times New Roman" w:hAnsi="Times New Roman" w:cs="Times New Roman"/>
+          <w:sz w:val="28"/>
+          <w:szCs w:val="28"/>
+        </w:rPr>
+        <w:t>Choose a solution and develop a plan to implement it.</w:t>
+      </w:r>
+    </w:p>
+    <w:p>
+      <w:pPr>
+        <w:pStyle w:val="ListParagraph"/>
+        <w:numPr>
+          <w:ilvl w:val="1"/>
+          <w:numId w:val="1"/>
+        </w:numPr>
+        <w:rPr>
+          <w:rFonts w:ascii="Times New Roman" w:eastAsia="Times New Roman" w:hAnsi="Times New Roman" w:cs="Times New Roman"/>
+          <w:sz w:val="28"/>
+          <w:szCs w:val="28"/>
+        </w:rPr>
+      </w:pPr>
+      <w:r>
+        <w:rPr>
+          <w:rFonts w:ascii="Times New Roman" w:eastAsia="Times New Roman" w:hAnsi="Times New Roman" w:cs="Times New Roman"/>
+          <w:sz w:val="28"/>
+          <w:szCs w:val="28"/>
+        </w:rPr>
+        <w:t>Explain the solution in full.</w:t>
+      </w:r>
+    </w:p>
+    <w:p>
+      <w:pPr>
+        <w:pStyle w:val="ListParagraph"/>
+        <w:numPr>
+          <w:ilvl w:val="1"/>
+          <w:numId w:val="1"/>
+        </w:numPr>
+        <w:rPr>
+          <w:rFonts w:ascii="Times New Roman" w:eastAsia="Times New Roman" w:hAnsi="Times New Roman" w:cs="Times New Roman"/>
+          <w:sz w:val="28"/>
+          <w:szCs w:val="28"/>
+        </w:rPr>
+      </w:pPr>
+      <w:r>
+        <w:rPr>
+          <w:rFonts w:ascii="Times New Roman" w:eastAsia="Times New Roman" w:hAnsi="Times New Roman" w:cs="Times New Roman"/>
+          <w:sz w:val="28"/>
+          <w:szCs w:val="28"/>
+        </w:rPr>
+        <w:t xml:space="preserve">Describe some test cases you tried out to make sure it works. (You can include drawings, and diagrams as part of your explanation as long as they are clearly communicating the solution. </w:t>
+      </w:r>
+    </w:p>
+    <w:p>
+      <w:pPr>
+        <w:rPr>
+          <w:rFonts w:ascii="Times New Roman" w:eastAsia="Times New Roman" w:hAnsi="Times New Roman" w:cs="Times New Roman"/>
+          <w:sz w:val="28"/>
+          <w:szCs w:val="28"/>
+        </w:rPr>
+      </w:pPr>
+    </w:p>
+    <w:p>
+      <w:pPr>
+        <w:rPr>
+          <w:rFonts w:ascii="Times New Roman" w:eastAsia="Times New Roman" w:hAnsi="Times New Roman" w:cs="Times New Roman"/>
+          <w:sz w:val="28"/>
+          <w:szCs w:val="28"/>
+        </w:rPr>
+      </w:pPr>
+      <w:r>
+        <w:rPr>
+          <w:rFonts w:ascii="Times New Roman" w:eastAsia="Times New Roman" w:hAnsi="Times New Roman" w:cs="Times New Roman"/>
+          <w:sz w:val="28"/>
+          <w:szCs w:val="28"/>
+        </w:rPr>
+        <w:t>Problem #1:</w:t>
+      </w:r>
+    </w:p>
+    <w:p>
+      <w:pPr>
+        <w:rPr>
+          <w:rFonts w:ascii="Times New Roman" w:eastAsia="Times New Roman" w:hAnsi="Times New Roman" w:cs="Times New Roman"/>
+          <w:sz w:val="28"/>
+          <w:szCs w:val="28"/>
+        </w:rPr>
+      </w:pPr>
+    </w:p>
+    <w:p>
+      <w:r>
+        <w:t>A Cat, a Parrot, and a Bag of Seed:</w:t>
+      </w:r>
+    </w:p>
+    <w:p/>
+    <w:p>
+      <w:r>
+        <w:t>A man finds himself on a riverbank with a cat, a parrot and a bag of seed. He needs to transport all three to the other side of the river in his boat. However, the boat has room for only the man himself and one other item (either the cat, the parrot or seed). In his absence, the cat could eat the parrot, and the parrot would eat the bag of seed. Show how he can get all the passengers to the other side, without leaving the wrong ones alone together.</w:t>
+      </w:r>
+    </w:p>
+    <w:p/>
+    <w:p>
+      <w:r>
+        <w:t>Socks in the dark:</w:t>
+      </w:r>
+    </w:p>
+    <w:p>
+      <w:r>
+        <w:t xml:space="preserve">There are 20 socks in a drawer: 5 pairs of black socks, 3 pairs of brown and 2 pairs of white. You select the socks in the dark and can check them only after a selection has been made. What is the smallest number of socks you need to select to guarantee the </w:t>
+      </w:r>
+      <w:proofErr w:type="gramStart"/>
+      <w:r>
+        <w:t>following:</w:t>
+      </w:r>
+      <w:proofErr w:type="gramEnd"/>
+    </w:p>
+    <w:p>
+      <w:pPr>
+        <w:pStyle w:val="ListParagraph"/>
+        <w:numPr>
+          <w:ilvl w:val="0"/>
+          <w:numId w:val="2"/>
+        </w:numPr>
+      </w:pPr>
+      <w:r>
+        <w:lastRenderedPageBreak/>
+        <w:t>At least one matching pair.</w:t>
+      </w:r>
+    </w:p>
+    <w:p>
+      <w:pPr>
+        <w:pStyle w:val="ListParagraph"/>
+        <w:numPr>
+          <w:ilvl w:val="0"/>
+          <w:numId w:val="2"/>
+        </w:numPr>
+      </w:pPr>
+      <w:r>
+        <w:t>At least one matching pair of each color.</w:t>
+      </w:r>
+    </w:p>
+    <w:p/>
+    <w:p>
+      <w:r>
+        <w:t>Predicting Fingers: A little girl counts using the fingers of her left hand as she follows: She starts by calling her thumb 1, the first finger 2, middle finger 3, ring finger 4, and a little finger 5. Then she reverses direction, calling the ring finger 6, middle finger 7, first finger 8 and thumb 9, after which she calls her first finger 10 and so on. If she continues to count in this manner, on which finger will she stop?</w:t>
+      </w:r>
+    </w:p>
+    <w:p>
+      <w:pPr>
+        <w:pStyle w:val="ListParagraph"/>
+        <w:numPr>
+          <w:ilvl w:val="0"/>
+          <w:numId w:val="3"/>
+        </w:numPr>
+      </w:pPr>
+      <w:r>
+        <w:t>What if the girl counts from 1 to 10?</w:t>
+      </w:r>
+    </w:p>
+    <w:p>
+      <w:pPr>
+        <w:pStyle w:val="ListParagraph"/>
+        <w:numPr>
+          <w:ilvl w:val="0"/>
+          <w:numId w:val="3"/>
+        </w:numPr>
+      </w:pPr>
+      <w:r>
+        <w:t>What if the girl counts from 1 to 100?</w:t>
+      </w:r>
+    </w:p>
+    <w:p>
+      <w:pPr>
+        <w:pStyle w:val="ListParagraph"/>
+        <w:numPr>
+          <w:ilvl w:val="0"/>
+          <w:numId w:val="3"/>
+        </w:numPr>
+      </w:pPr>
+      <w:r>
+        <w:t>What if the girl counts from 1 to 1000?</w:t>
+      </w:r>
+    </w:p>
+    <w:p>
+      <w:pPr>
+        <w:ind w:left="720"/>
+      </w:pPr>
       <w:bookmarkStart w:id="0" w:name="_GoBack"/>
       <w:bookmarkEnd w:id="0"/>
     </w:p>
     <w:sectPr>
-      <w:headerReference w:type="default" r:id="rId7"/>
+      <w:headerReference w:type="default" r:id="rId8"/>
       <w:pgSz w:w="12240" w:h="15840"/>
       <w:pgMar w:top="1440" w:right="1800" w:bottom="1440" w:left="1800" w:header="720" w:footer="720" w:gutter="0"/>
       <w:cols w:space="720"/>
@@ -99,6 +639,287 @@
     </w:r>
   </w:p>
 </w:hdr>
+</file>
+
+<file path=word/numbering.xml><?xml version="1.0" encoding="utf-8"?>
+<w:numbering xmlns:wpc="http://schemas.microsoft.com/office/word/2010/wordprocessingCanvas" xmlns:mo="http://schemas.microsoft.com/office/mac/office/2008/main" xmlns:mc="http://schemas.openxmlformats.org/markup-compatibility/2006" xmlns:mv="urn:schemas-microsoft-com:mac:vml" xmlns:o="urn:schemas-microsoft-com:office:office" xmlns:r="http://schemas.openxmlformats.org/officeDocument/2006/relationships" xmlns:m="http://schemas.openxmlformats.org/officeDocument/2006/math" xmlns:v="urn:schemas-microsoft-com:vml" xmlns:wp14="http://schemas.microsoft.com/office/word/2010/wordprocessingDrawing" xmlns:wp="http://schemas.openxmlformats.org/drawingml/2006/wordprocessingDrawing" xmlns:w10="urn:schemas-microsoft-com:office:word" xmlns:w="http://schemas.openxmlformats.org/wordprocessingml/2006/main" xmlns:w14="http://schemas.microsoft.com/office/word/2010/wordml" xmlns:wpg="http://schemas.microsoft.com/office/word/2010/wordprocessingGroup" xmlns:wpi="http://schemas.microsoft.com/office/word/2010/wordprocessingInk" xmlns:wne="http://schemas.microsoft.com/office/word/2006/wordml" xmlns:wps="http://schemas.microsoft.com/office/word/2010/wordprocessingShape" mc:Ignorable="w14 wp14">
+  <w:abstractNum w:abstractNumId="0">
+    <w:nsid w:val="1F8C6CC8"/>
+    <w:multiLevelType w:val="hybridMultilevel"/>
+    <w:tmpl w:val="58C4BF70"/>
+    <w:lvl w:ilvl="0" w:tplc="FE7EF63E">
+      <w:start w:val="1"/>
+      <w:numFmt w:val="lowerLetter"/>
+      <w:lvlText w:val="%1."/>
+      <w:lvlJc w:val="left"/>
+      <w:pPr>
+        <w:ind w:left="1080" w:hanging="360"/>
+      </w:pPr>
+      <w:rPr>
+        <w:rFonts w:hint="default"/>
+      </w:rPr>
+    </w:lvl>
+    <w:lvl w:ilvl="1" w:tplc="04090019" w:tentative="1">
+      <w:start w:val="1"/>
+      <w:numFmt w:val="lowerLetter"/>
+      <w:lvlText w:val="%2."/>
+      <w:lvlJc w:val="left"/>
+      <w:pPr>
+        <w:ind w:left="1800" w:hanging="360"/>
+      </w:pPr>
+    </w:lvl>
+    <w:lvl w:ilvl="2" w:tplc="0409001B" w:tentative="1">
+      <w:start w:val="1"/>
+      <w:numFmt w:val="lowerRoman"/>
+      <w:lvlText w:val="%3."/>
+      <w:lvlJc w:val="right"/>
+      <w:pPr>
+        <w:ind w:left="2520" w:hanging="180"/>
+      </w:pPr>
+    </w:lvl>
+    <w:lvl w:ilvl="3" w:tplc="0409000F" w:tentative="1">
+      <w:start w:val="1"/>
+      <w:numFmt w:val="decimal"/>
+      <w:lvlText w:val="%4."/>
+      <w:lvlJc w:val="left"/>
+      <w:pPr>
+        <w:ind w:left="3240" w:hanging="360"/>
+      </w:pPr>
+    </w:lvl>
+    <w:lvl w:ilvl="4" w:tplc="04090019" w:tentative="1">
+      <w:start w:val="1"/>
+      <w:numFmt w:val="lowerLetter"/>
+      <w:lvlText w:val="%5."/>
+      <w:lvlJc w:val="left"/>
+      <w:pPr>
+        <w:ind w:left="3960" w:hanging="360"/>
+      </w:pPr>
+    </w:lvl>
+    <w:lvl w:ilvl="5" w:tplc="0409001B" w:tentative="1">
+      <w:start w:val="1"/>
+      <w:numFmt w:val="lowerRoman"/>
+      <w:lvlText w:val="%6."/>
+      <w:lvlJc w:val="right"/>
+      <w:pPr>
+        <w:ind w:left="4680" w:hanging="180"/>
+      </w:pPr>
+    </w:lvl>
+    <w:lvl w:ilvl="6" w:tplc="0409000F" w:tentative="1">
+      <w:start w:val="1"/>
+      <w:numFmt w:val="decimal"/>
+      <w:lvlText w:val="%7."/>
+      <w:lvlJc w:val="left"/>
+      <w:pPr>
+        <w:ind w:left="5400" w:hanging="360"/>
+      </w:pPr>
+    </w:lvl>
+    <w:lvl w:ilvl="7" w:tplc="04090019" w:tentative="1">
+      <w:start w:val="1"/>
+      <w:numFmt w:val="lowerLetter"/>
+      <w:lvlText w:val="%8."/>
+      <w:lvlJc w:val="left"/>
+      <w:pPr>
+        <w:ind w:left="6120" w:hanging="360"/>
+      </w:pPr>
+    </w:lvl>
+    <w:lvl w:ilvl="8" w:tplc="0409001B" w:tentative="1">
+      <w:start w:val="1"/>
+      <w:numFmt w:val="lowerRoman"/>
+      <w:lvlText w:val="%9."/>
+      <w:lvlJc w:val="right"/>
+      <w:pPr>
+        <w:ind w:left="6840" w:hanging="180"/>
+      </w:pPr>
+    </w:lvl>
+  </w:abstractNum>
+  <w:abstractNum w:abstractNumId="1">
+    <w:nsid w:val="66CE2B90"/>
+    <w:multiLevelType w:val="hybridMultilevel"/>
+    <w:tmpl w:val="94EEDA14"/>
+    <w:lvl w:ilvl="0" w:tplc="0409000F">
+      <w:start w:val="1"/>
+      <w:numFmt w:val="decimal"/>
+      <w:lvlText w:val="%1."/>
+      <w:lvlJc w:val="left"/>
+      <w:pPr>
+        <w:ind w:left="720" w:hanging="360"/>
+      </w:pPr>
+      <w:rPr>
+        <w:rFonts w:hint="default"/>
+      </w:rPr>
+    </w:lvl>
+    <w:lvl w:ilvl="1" w:tplc="04090019">
+      <w:start w:val="1"/>
+      <w:numFmt w:val="lowerLetter"/>
+      <w:lvlText w:val="%2."/>
+      <w:lvlJc w:val="left"/>
+      <w:pPr>
+        <w:ind w:left="1440" w:hanging="360"/>
+      </w:pPr>
+    </w:lvl>
+    <w:lvl w:ilvl="2" w:tplc="0409001B">
+      <w:start w:val="1"/>
+      <w:numFmt w:val="lowerRoman"/>
+      <w:lvlText w:val="%3."/>
+      <w:lvlJc w:val="right"/>
+      <w:pPr>
+        <w:ind w:left="2160" w:hanging="180"/>
+      </w:pPr>
+    </w:lvl>
+    <w:lvl w:ilvl="3" w:tplc="0409000F" w:tentative="1">
+      <w:start w:val="1"/>
+      <w:numFmt w:val="decimal"/>
+      <w:lvlText w:val="%4."/>
+      <w:lvlJc w:val="left"/>
+      <w:pPr>
+        <w:ind w:left="2880" w:hanging="360"/>
+      </w:pPr>
+    </w:lvl>
+    <w:lvl w:ilvl="4" w:tplc="04090019" w:tentative="1">
+      <w:start w:val="1"/>
+      <w:numFmt w:val="lowerLetter"/>
+      <w:lvlText w:val="%5."/>
+      <w:lvlJc w:val="left"/>
+      <w:pPr>
+        <w:ind w:left="3600" w:hanging="360"/>
+      </w:pPr>
+    </w:lvl>
+    <w:lvl w:ilvl="5" w:tplc="0409001B" w:tentative="1">
+      <w:start w:val="1"/>
+      <w:numFmt w:val="lowerRoman"/>
+      <w:lvlText w:val="%6."/>
+      <w:lvlJc w:val="right"/>
+      <w:pPr>
+        <w:ind w:left="4320" w:hanging="180"/>
+      </w:pPr>
+    </w:lvl>
+    <w:lvl w:ilvl="6" w:tplc="0409000F" w:tentative="1">
+      <w:start w:val="1"/>
+      <w:numFmt w:val="decimal"/>
+      <w:lvlText w:val="%7."/>
+      <w:lvlJc w:val="left"/>
+      <w:pPr>
+        <w:ind w:left="5040" w:hanging="360"/>
+      </w:pPr>
+    </w:lvl>
+    <w:lvl w:ilvl="7" w:tplc="04090019" w:tentative="1">
+      <w:start w:val="1"/>
+      <w:numFmt w:val="lowerLetter"/>
+      <w:lvlText w:val="%8."/>
+      <w:lvlJc w:val="left"/>
+      <w:pPr>
+        <w:ind w:left="5760" w:hanging="360"/>
+      </w:pPr>
+    </w:lvl>
+    <w:lvl w:ilvl="8" w:tplc="0409001B" w:tentative="1">
+      <w:start w:val="1"/>
+      <w:numFmt w:val="lowerRoman"/>
+      <w:lvlText w:val="%9."/>
+      <w:lvlJc w:val="right"/>
+      <w:pPr>
+        <w:ind w:left="6480" w:hanging="180"/>
+      </w:pPr>
+    </w:lvl>
+  </w:abstractNum>
+  <w:abstractNum w:abstractNumId="2">
+    <w:nsid w:val="68BA73E8"/>
+    <w:multiLevelType w:val="hybridMultilevel"/>
+    <w:tmpl w:val="2A58D760"/>
+    <w:lvl w:ilvl="0" w:tplc="F844FCF6">
+      <w:start w:val="1"/>
+      <w:numFmt w:val="lowerLetter"/>
+      <w:lvlText w:val="%1."/>
+      <w:lvlJc w:val="left"/>
+      <w:pPr>
+        <w:ind w:left="1080" w:hanging="360"/>
+      </w:pPr>
+      <w:rPr>
+        <w:rFonts w:hint="default"/>
+      </w:rPr>
+    </w:lvl>
+    <w:lvl w:ilvl="1" w:tplc="04090019" w:tentative="1">
+      <w:start w:val="1"/>
+      <w:numFmt w:val="lowerLetter"/>
+      <w:lvlText w:val="%2."/>
+      <w:lvlJc w:val="left"/>
+      <w:pPr>
+        <w:ind w:left="1800" w:hanging="360"/>
+      </w:pPr>
+    </w:lvl>
+    <w:lvl w:ilvl="2" w:tplc="0409001B" w:tentative="1">
+      <w:start w:val="1"/>
+      <w:numFmt w:val="lowerRoman"/>
+      <w:lvlText w:val="%3."/>
+      <w:lvlJc w:val="right"/>
+      <w:pPr>
+        <w:ind w:left="2520" w:hanging="180"/>
+      </w:pPr>
+    </w:lvl>
+    <w:lvl w:ilvl="3" w:tplc="0409000F" w:tentative="1">
+      <w:start w:val="1"/>
+      <w:numFmt w:val="decimal"/>
+      <w:lvlText w:val="%4."/>
+      <w:lvlJc w:val="left"/>
+      <w:pPr>
+        <w:ind w:left="3240" w:hanging="360"/>
+      </w:pPr>
+    </w:lvl>
+    <w:lvl w:ilvl="4" w:tplc="04090019" w:tentative="1">
+      <w:start w:val="1"/>
+      <w:numFmt w:val="lowerLetter"/>
+      <w:lvlText w:val="%5."/>
+      <w:lvlJc w:val="left"/>
+      <w:pPr>
+        <w:ind w:left="3960" w:hanging="360"/>
+      </w:pPr>
+    </w:lvl>
+    <w:lvl w:ilvl="5" w:tplc="0409001B" w:tentative="1">
+      <w:start w:val="1"/>
+      <w:numFmt w:val="lowerRoman"/>
+      <w:lvlText w:val="%6."/>
+      <w:lvlJc w:val="right"/>
+      <w:pPr>
+        <w:ind w:left="4680" w:hanging="180"/>
+      </w:pPr>
+    </w:lvl>
+    <w:lvl w:ilvl="6" w:tplc="0409000F" w:tentative="1">
+      <w:start w:val="1"/>
+      <w:numFmt w:val="decimal"/>
+      <w:lvlText w:val="%7."/>
+      <w:lvlJc w:val="left"/>
+      <w:pPr>
+        <w:ind w:left="5400" w:hanging="360"/>
+      </w:pPr>
+    </w:lvl>
+    <w:lvl w:ilvl="7" w:tplc="04090019" w:tentative="1">
+      <w:start w:val="1"/>
+      <w:numFmt w:val="lowerLetter"/>
+      <w:lvlText w:val="%8."/>
+      <w:lvlJc w:val="left"/>
+      <w:pPr>
+        <w:ind w:left="6120" w:hanging="360"/>
+      </w:pPr>
+    </w:lvl>
+    <w:lvl w:ilvl="8" w:tplc="0409001B" w:tentative="1">
+      <w:start w:val="1"/>
+      <w:numFmt w:val="lowerRoman"/>
+      <w:lvlText w:val="%9."/>
+      <w:lvlJc w:val="right"/>
+      <w:pPr>
+        <w:ind w:left="6840" w:hanging="180"/>
+      </w:pPr>
+    </w:lvl>
+  </w:abstractNum>
+  <w:num w:numId="1">
+    <w:abstractNumId w:val="1"/>
+  </w:num>
+  <w:num w:numId="2">
+    <w:abstractNumId w:val="0"/>
+  </w:num>
+  <w:num w:numId="3">
+    <w:abstractNumId w:val="2"/>
+  </w:num>
+</w:numbering>
 </file>
 
 <file path=word/styles.xml><?xml version="1.0" encoding="utf-8"?>
@@ -325,6 +1146,17 @@
     <w:link w:val="Footer"/>
     <w:uiPriority w:val="99"/>
     <w:rsid w:val="00296DDF"/>
+  </w:style>
+  <w:style w:type="paragraph" w:styleId="ListParagraph">
+    <w:name w:val="List Paragraph"/>
+    <w:basedOn w:val="Normal"/>
+    <w:uiPriority w:val="34"/>
+    <w:qFormat/>
+    <w:rsid w:val="00D21430"/>
+    <w:pPr>
+      <w:ind w:left="720"/>
+      <w:contextualSpacing/>
+    </w:pPr>
   </w:style>
 </w:styles>
 </file>
@@ -553,6 +1385,17 @@
     <w:link w:val="Footer"/>
     <w:uiPriority w:val="99"/>
     <w:rsid w:val="00296DDF"/>
+  </w:style>
+  <w:style w:type="paragraph" w:styleId="ListParagraph">
+    <w:name w:val="List Paragraph"/>
+    <w:basedOn w:val="Normal"/>
+    <w:uiPriority w:val="34"/>
+    <w:qFormat/>
+    <w:rsid w:val="00D21430"/>
+    <w:pPr>
+      <w:ind w:left="720"/>
+      <w:contextualSpacing/>
+    </w:pPr>
   </w:style>
 </w:styles>
 </file>

</xml_diff>

<commit_message>
Problem #1 In my own words
Described what Problem #1 is in my own words.
</commit_message>
<xml_diff>
--- a/ProblemSolving/Dietrick_Terry_ProblemSolving.docx
+++ b/ProblemSolving/Dietrick_Terry_ProblemSolving.docx
@@ -456,6 +456,18 @@
         <w:t>A man finds himself on a riverbank with a cat, a parrot and a bag of seed. He needs to transport all three to the other side of the river in his boat. However, the boat has room for only the man himself and one other item (either the cat, the parrot or seed). In his absence, the cat could eat the parrot, and the parrot would eat the bag of seed. Show how he can get all the passengers to the other side, without leaving the wrong ones alone together.</w:t>
       </w:r>
     </w:p>
+    <w:p>
+      <w:r>
+        <w:t xml:space="preserve"> </w:t>
+      </w:r>
+    </w:p>
+    <w:p>
+      <w:r>
+        <w:t>A. The problem is the man needs to figure out the best way to get everyone safely across the river without risking the animals eating each other or the food and he can only take one item at a time.</w:t>
+      </w:r>
+      <w:bookmarkStart w:id="0" w:name="_GoBack"/>
+      <w:bookmarkEnd w:id="0"/>
+    </w:p>
     <w:p/>
     <w:p>
       <w:r>
@@ -464,6 +476,7 @@
     </w:p>
     <w:p>
       <w:r>
+        <w:lastRenderedPageBreak/>
         <w:t xml:space="preserve">There are 20 socks in a drawer: 5 pairs of black socks, 3 pairs of brown and 2 pairs of white. You select the socks in the dark and can check them only after a selection has been made. What is the smallest number of socks you need to select to guarantee the </w:t>
       </w:r>
       <w:proofErr w:type="gramStart"/>
@@ -481,7 +494,6 @@
         </w:numPr>
       </w:pPr>
       <w:r>
-        <w:lastRenderedPageBreak/>
         <w:t>At least one matching pair.</w:t>
       </w:r>
     </w:p>
@@ -543,8 +555,6 @@
       <w:pPr>
         <w:ind w:left="720"/>
       </w:pPr>
-      <w:bookmarkStart w:id="0" w:name="_GoBack"/>
-      <w:bookmarkEnd w:id="0"/>
     </w:p>
     <w:sectPr>
       <w:headerReference w:type="default" r:id="rId8"/>

</xml_diff>

<commit_message>
Answered Step 2 for Problem #1
Answered Step 2 for Problem #1
</commit_message>
<xml_diff>
--- a/ProblemSolving/Dietrick_Terry_ProblemSolving.docx
+++ b/ProblemSolving/Dietrick_Terry_ProblemSolving.docx
@@ -42,25 +42,7 @@
           <w:sz w:val="28"/>
           <w:szCs w:val="28"/>
         </w:rPr>
-        <w:t xml:space="preserve">For each of the problems be sure to identify each of the steps discussed in the </w:t>
-      </w:r>
-      <w:proofErr w:type="gramStart"/>
-      <w:r>
-        <w:rPr>
-          <w:rFonts w:ascii="Times New Roman" w:eastAsia="Times New Roman" w:hAnsi="Times New Roman" w:cs="Times New Roman"/>
-          <w:sz w:val="28"/>
-          <w:szCs w:val="28"/>
-        </w:rPr>
-        <w:t>problem solving</w:t>
-      </w:r>
-      <w:proofErr w:type="gramEnd"/>
-      <w:r>
-        <w:rPr>
-          <w:rFonts w:ascii="Times New Roman" w:eastAsia="Times New Roman" w:hAnsi="Times New Roman" w:cs="Times New Roman"/>
-          <w:sz w:val="28"/>
-          <w:szCs w:val="28"/>
-        </w:rPr>
-        <w:t xml:space="preserve"> lesson.</w:t>
+        <w:t>For each of the problems be sure to identify each of the steps discussed in the problem solving lesson.</w:t>
       </w:r>
     </w:p>
     <w:p>
@@ -463,7 +445,91 @@
     </w:p>
     <w:p>
       <w:r>
-        <w:t>A. The problem is the man needs to figure out the best way to get everyone safely across the river without risking the animals eating each other or the food and he can only take one item at a time.</w:t>
+        <w:t>1.</w:t>
+      </w:r>
+    </w:p>
+    <w:p>
+      <w:pPr>
+        <w:pStyle w:val="ListParagraph"/>
+        <w:numPr>
+          <w:ilvl w:val="0"/>
+          <w:numId w:val="4"/>
+        </w:numPr>
+      </w:pPr>
+      <w:r>
+        <w:t>The problem is the man needs to figure out the best way to get everyone safely across the river without risking the animals eating each other or the food and he can only take one item at a time.</w:t>
+      </w:r>
+    </w:p>
+    <w:p>
+      <w:pPr>
+        <w:pStyle w:val="ListParagraph"/>
+        <w:numPr>
+          <w:ilvl w:val="0"/>
+          <w:numId w:val="4"/>
+        </w:numPr>
+      </w:pPr>
+      <w:r>
+        <w:lastRenderedPageBreak/>
+        <w:t xml:space="preserve">I am not sure there is much insight into the </w:t>
+      </w:r>
+      <w:r>
+        <w:t>problem;</w:t>
+      </w:r>
+      <w:r>
+        <w:t xml:space="preserve"> to me it’s pretty </w:t>
+      </w:r>
+      <w:r>
+        <w:t>straightforward</w:t>
+      </w:r>
+      <w:r>
+        <w:t xml:space="preserve">. </w:t>
+      </w:r>
+    </w:p>
+    <w:p>
+      <w:pPr>
+        <w:pStyle w:val="ListParagraph"/>
+        <w:numPr>
+          <w:ilvl w:val="0"/>
+          <w:numId w:val="4"/>
+        </w:numPr>
+      </w:pPr>
+      <w:r>
+        <w:t>The overall goal is to get everyone safely across without them eating each other.</w:t>
+      </w:r>
+    </w:p>
+    <w:p>
+      <w:r>
+        <w:t xml:space="preserve">2. </w:t>
+      </w:r>
+    </w:p>
+    <w:p>
+      <w:pPr>
+        <w:ind w:firstLine="720"/>
+      </w:pPr>
+      <w:r>
+        <w:t xml:space="preserve">A. The constraints are that he cannot leave the parrot alone with the cat because the cat might eat the parrot. He also cannot leave the parrot alone with the seed as the parrot might eat all the </w:t>
+      </w:r>
+      <w:r>
+        <w:t>birdseed</w:t>
+      </w:r>
+      <w:r>
+        <w:t xml:space="preserve">.  The last constraint is he can only take one item at a time across the river in his boat. </w:t>
+      </w:r>
+    </w:p>
+    <w:p>
+      <w:pPr>
+        <w:ind w:firstLine="720"/>
+      </w:pPr>
+      <w:r>
+        <w:t xml:space="preserve">B. </w:t>
+      </w:r>
+      <w:r>
+        <w:t xml:space="preserve"> The sub goals are to get one item across successfully without any repercussions.  </w:t>
+      </w:r>
+    </w:p>
+    <w:p>
+      <w:r>
+        <w:t xml:space="preserve">3.  </w:t>
       </w:r>
       <w:bookmarkStart w:id="0" w:name="_GoBack"/>
       <w:bookmarkEnd w:id="0"/>
@@ -476,14 +542,8 @@
     </w:p>
     <w:p>
       <w:r>
-        <w:lastRenderedPageBreak/>
-        <w:t xml:space="preserve">There are 20 socks in a drawer: 5 pairs of black socks, 3 pairs of brown and 2 pairs of white. You select the socks in the dark and can check them only after a selection has been made. What is the smallest number of socks you need to select to guarantee the </w:t>
-      </w:r>
-      <w:proofErr w:type="gramStart"/>
-      <w:r>
-        <w:t>following:</w:t>
-      </w:r>
-      <w:proofErr w:type="gramEnd"/>
+        <w:t>There are 20 socks in a drawer: 5 pairs of black socks, 3 pairs of brown and 2 pairs of white. You select the socks in the dark and can check them only after a selection has been made. What is the smallest number of socks you need to select to guarantee the following:</w:t>
+      </w:r>
     </w:p>
     <w:p>
       <w:pPr>
@@ -920,6 +980,95 @@
       </w:pPr>
     </w:lvl>
   </w:abstractNum>
+  <w:abstractNum w:abstractNumId="3">
+    <w:nsid w:val="79C0095E"/>
+    <w:multiLevelType w:val="hybridMultilevel"/>
+    <w:tmpl w:val="A86252CA"/>
+    <w:lvl w:ilvl="0" w:tplc="04090015">
+      <w:start w:val="1"/>
+      <w:numFmt w:val="upperLetter"/>
+      <w:lvlText w:val="%1."/>
+      <w:lvlJc w:val="left"/>
+      <w:pPr>
+        <w:ind w:left="720" w:hanging="360"/>
+      </w:pPr>
+      <w:rPr>
+        <w:rFonts w:hint="default"/>
+      </w:rPr>
+    </w:lvl>
+    <w:lvl w:ilvl="1" w:tplc="04090019" w:tentative="1">
+      <w:start w:val="1"/>
+      <w:numFmt w:val="lowerLetter"/>
+      <w:lvlText w:val="%2."/>
+      <w:lvlJc w:val="left"/>
+      <w:pPr>
+        <w:ind w:left="1440" w:hanging="360"/>
+      </w:pPr>
+    </w:lvl>
+    <w:lvl w:ilvl="2" w:tplc="0409001B" w:tentative="1">
+      <w:start w:val="1"/>
+      <w:numFmt w:val="lowerRoman"/>
+      <w:lvlText w:val="%3."/>
+      <w:lvlJc w:val="right"/>
+      <w:pPr>
+        <w:ind w:left="2160" w:hanging="180"/>
+      </w:pPr>
+    </w:lvl>
+    <w:lvl w:ilvl="3" w:tplc="0409000F" w:tentative="1">
+      <w:start w:val="1"/>
+      <w:numFmt w:val="decimal"/>
+      <w:lvlText w:val="%4."/>
+      <w:lvlJc w:val="left"/>
+      <w:pPr>
+        <w:ind w:left="2880" w:hanging="360"/>
+      </w:pPr>
+    </w:lvl>
+    <w:lvl w:ilvl="4" w:tplc="04090019" w:tentative="1">
+      <w:start w:val="1"/>
+      <w:numFmt w:val="lowerLetter"/>
+      <w:lvlText w:val="%5."/>
+      <w:lvlJc w:val="left"/>
+      <w:pPr>
+        <w:ind w:left="3600" w:hanging="360"/>
+      </w:pPr>
+    </w:lvl>
+    <w:lvl w:ilvl="5" w:tplc="0409001B" w:tentative="1">
+      <w:start w:val="1"/>
+      <w:numFmt w:val="lowerRoman"/>
+      <w:lvlText w:val="%6."/>
+      <w:lvlJc w:val="right"/>
+      <w:pPr>
+        <w:ind w:left="4320" w:hanging="180"/>
+      </w:pPr>
+    </w:lvl>
+    <w:lvl w:ilvl="6" w:tplc="0409000F" w:tentative="1">
+      <w:start w:val="1"/>
+      <w:numFmt w:val="decimal"/>
+      <w:lvlText w:val="%7."/>
+      <w:lvlJc w:val="left"/>
+      <w:pPr>
+        <w:ind w:left="5040" w:hanging="360"/>
+      </w:pPr>
+    </w:lvl>
+    <w:lvl w:ilvl="7" w:tplc="04090019" w:tentative="1">
+      <w:start w:val="1"/>
+      <w:numFmt w:val="lowerLetter"/>
+      <w:lvlText w:val="%8."/>
+      <w:lvlJc w:val="left"/>
+      <w:pPr>
+        <w:ind w:left="5760" w:hanging="360"/>
+      </w:pPr>
+    </w:lvl>
+    <w:lvl w:ilvl="8" w:tplc="0409001B" w:tentative="1">
+      <w:start w:val="1"/>
+      <w:numFmt w:val="lowerRoman"/>
+      <w:lvlText w:val="%9."/>
+      <w:lvlJc w:val="right"/>
+      <w:pPr>
+        <w:ind w:left="6480" w:hanging="180"/>
+      </w:pPr>
+    </w:lvl>
+  </w:abstractNum>
   <w:num w:numId="1">
     <w:abstractNumId w:val="1"/>
   </w:num>
@@ -928,6 +1077,9 @@
   </w:num>
   <w:num w:numId="3">
     <w:abstractNumId w:val="2"/>
+  </w:num>
+  <w:num w:numId="4">
+    <w:abstractNumId w:val="3"/>
   </w:num>
 </w:numbering>
 </file>

</xml_diff>

<commit_message>
Answered #3 for problem #1
Answered #3 for problem #1
</commit_message>
<xml_diff>
--- a/ProblemSolving/Dietrick_Terry_ProblemSolving.docx
+++ b/ProblemSolving/Dietrick_Terry_ProblemSolving.docx
@@ -42,7 +42,25 @@
           <w:sz w:val="28"/>
           <w:szCs w:val="28"/>
         </w:rPr>
-        <w:t>For each of the problems be sure to identify each of the steps discussed in the problem solving lesson.</w:t>
+        <w:t xml:space="preserve">For each of the problems be sure to identify each of the steps discussed in the </w:t>
+      </w:r>
+      <w:proofErr w:type="gramStart"/>
+      <w:r>
+        <w:rPr>
+          <w:rFonts w:ascii="Times New Roman" w:eastAsia="Times New Roman" w:hAnsi="Times New Roman" w:cs="Times New Roman"/>
+          <w:sz w:val="28"/>
+          <w:szCs w:val="28"/>
+        </w:rPr>
+        <w:t>problem solving</w:t>
+      </w:r>
+      <w:proofErr w:type="gramEnd"/>
+      <w:r>
+        <w:rPr>
+          <w:rFonts w:ascii="Times New Roman" w:eastAsia="Times New Roman" w:hAnsi="Times New Roman" w:cs="Times New Roman"/>
+          <w:sz w:val="28"/>
+          <w:szCs w:val="28"/>
+        </w:rPr>
+        <w:t xml:space="preserve"> lesson.</w:t>
       </w:r>
     </w:p>
     <w:p>
@@ -524,12 +542,42 @@
         <w:t xml:space="preserve">B. </w:t>
       </w:r>
       <w:r>
-        <w:t xml:space="preserve"> The sub goals are to get one item across successfully without any repercussions.  </w:t>
+        <w:t xml:space="preserve"> The sub goals are to get one item across successfully </w:t>
+      </w:r>
+      <w:r>
+        <w:t xml:space="preserve">without any repercussions, such as the cat eating the bird, or the bird eating the seed. </w:t>
       </w:r>
     </w:p>
     <w:p>
       <w:r>
         <w:t xml:space="preserve">3.  </w:t>
+      </w:r>
+    </w:p>
+    <w:p>
+      <w:r>
+        <w:tab/>
+        <w:t xml:space="preserve">A. One possible solution would be to put the bird in a </w:t>
+      </w:r>
+      <w:proofErr w:type="gramStart"/>
+      <w:r>
+        <w:t>cage,</w:t>
+      </w:r>
+      <w:proofErr w:type="gramEnd"/>
+      <w:r>
+        <w:t xml:space="preserve"> this will prevent the bird from eating the seed, or the cat from eating the bird.  The other solution might be to put the cat in a cage, </w:t>
+      </w:r>
+      <w:proofErr w:type="gramStart"/>
+      <w:r>
+        <w:t>then</w:t>
+      </w:r>
+      <w:proofErr w:type="gramEnd"/>
+      <w:r>
+        <w:t xml:space="preserve"> the cat couldn’t eat the bird and could be left alone with the seed. </w:t>
+      </w:r>
+    </w:p>
+    <w:p>
+      <w:r>
+        <w:t xml:space="preserve">4. </w:t>
       </w:r>
       <w:bookmarkStart w:id="0" w:name="_GoBack"/>
       <w:bookmarkEnd w:id="0"/>
@@ -542,8 +590,13 @@
     </w:p>
     <w:p>
       <w:r>
-        <w:t>There are 20 socks in a drawer: 5 pairs of black socks, 3 pairs of brown and 2 pairs of white. You select the socks in the dark and can check them only after a selection has been made. What is the smallest number of socks you need to select to guarantee the following:</w:t>
-      </w:r>
+        <w:t xml:space="preserve">There are 20 socks in a drawer: 5 pairs of black socks, 3 pairs of brown and 2 pairs of white. You select the socks in the dark and can check them only after a selection has been made. What is the smallest number of socks you need to select to guarantee the </w:t>
+      </w:r>
+      <w:proofErr w:type="gramStart"/>
+      <w:r>
+        <w:t>following:</w:t>
+      </w:r>
+      <w:proofErr w:type="gramEnd"/>
     </w:p>
     <w:p>
       <w:pPr>

</xml_diff>

<commit_message>
Steps 1-5 answered for problem #1
Answered all five problem solving steps for problem #1.
</commit_message>
<xml_diff>
--- a/ProblemSolving/Dietrick_Terry_ProblemSolving.docx
+++ b/ProblemSolving/Dietrick_Terry_ProblemSolving.docx
@@ -558,19 +558,15 @@
         <w:tab/>
         <w:t xml:space="preserve">A. One possible solution would be to put the bird in a </w:t>
       </w:r>
-      <w:proofErr w:type="gramStart"/>
-      <w:r>
-        <w:t>cage,</w:t>
-      </w:r>
-      <w:proofErr w:type="gramEnd"/>
+      <w:r>
+        <w:t>cage;</w:t>
+      </w:r>
       <w:r>
         <w:t xml:space="preserve"> this will prevent the bird from eating the seed, or the cat from eating the bird.  The other solution might be to put the cat in a cage, </w:t>
       </w:r>
-      <w:proofErr w:type="gramStart"/>
-      <w:r>
-        <w:t>then</w:t>
-      </w:r>
-      <w:proofErr w:type="gramEnd"/>
+      <w:r>
+        <w:t>and then</w:t>
+      </w:r>
       <w:r>
         <w:t xml:space="preserve"> the cat couldn’t eat the bird and could be left alone with the seed. </w:t>
       </w:r>
@@ -578,6 +574,36 @@
     <w:p>
       <w:r>
         <w:t xml:space="preserve">4. </w:t>
+      </w:r>
+    </w:p>
+    <w:p>
+      <w:r>
+        <w:tab/>
+        <w:t xml:space="preserve">A.  I feel that each solution would successfully meet the goals.  </w:t>
+      </w:r>
+    </w:p>
+    <w:p>
+      <w:r>
+        <w:tab/>
+        <w:t xml:space="preserve">B. The only issue with my solutions is the question of if the man owns a cage, if not, how is he transporting the parrot in the first place? Is he carrying the parrot on his shoulder? If so, then he could have the parrot on his shoulder, and the birdseed in the boat, and come back for the cat separate right? </w:t>
+      </w:r>
+    </w:p>
+    <w:p/>
+    <w:p>
+      <w:r>
+        <w:t xml:space="preserve">5. </w:t>
+      </w:r>
+    </w:p>
+    <w:p>
+      <w:r>
+        <w:tab/>
+        <w:t xml:space="preserve">A. My solution would be to put the parrot in a cage. This way the man could transport the parrot on it’s own, leave it, come back and grab the seed and leave it with the parrot. The parrot being in the cage wouldn’t be able to get to the seed, and the man would be able to head back safely grabbing the cat for transport. </w:t>
+      </w:r>
+    </w:p>
+    <w:p>
+      <w:r>
+        <w:tab/>
+        <w:t xml:space="preserve">B.  I am not sure a drawing is necessary for this problem. </w:t>
       </w:r>
       <w:bookmarkStart w:id="0" w:name="_GoBack"/>
       <w:bookmarkEnd w:id="0"/>

</xml_diff>

<commit_message>
Problem solving step #1 answered for problem #2
I answered 1 a-c problem solving step for problem #2.
</commit_message>
<xml_diff>
--- a/ProblemSolving/Dietrick_Terry_ProblemSolving.docx
+++ b/ProblemSolving/Dietrick_Terry_ProblemSolving.docx
@@ -42,25 +42,7 @@
           <w:sz w:val="28"/>
           <w:szCs w:val="28"/>
         </w:rPr>
-        <w:t xml:space="preserve">For each of the problems be sure to identify each of the steps discussed in the </w:t>
-      </w:r>
-      <w:proofErr w:type="gramStart"/>
-      <w:r>
-        <w:rPr>
-          <w:rFonts w:ascii="Times New Roman" w:eastAsia="Times New Roman" w:hAnsi="Times New Roman" w:cs="Times New Roman"/>
-          <w:sz w:val="28"/>
-          <w:szCs w:val="28"/>
-        </w:rPr>
-        <w:t>problem solving</w:t>
-      </w:r>
-      <w:proofErr w:type="gramEnd"/>
-      <w:r>
-        <w:rPr>
-          <w:rFonts w:ascii="Times New Roman" w:eastAsia="Times New Roman" w:hAnsi="Times New Roman" w:cs="Times New Roman"/>
-          <w:sz w:val="28"/>
-          <w:szCs w:val="28"/>
-        </w:rPr>
-        <w:t xml:space="preserve"> lesson.</w:t>
+        <w:t>For each of the problems be sure to identify each of the steps discussed in the problem solving lesson.</w:t>
       </w:r>
     </w:p>
     <w:p>
@@ -605,47 +587,68 @@
         <w:tab/>
         <w:t xml:space="preserve">B.  I am not sure a drawing is necessary for this problem. </w:t>
       </w:r>
+    </w:p>
+    <w:p/>
+    <w:p>
+      <w:r>
+        <w:t>Socks in the dark:</w:t>
+      </w:r>
+    </w:p>
+    <w:p>
+      <w:r>
+        <w:t>There are 20 socks in a drawer: 5 pairs of black socks, 3 pairs of brown and 2 pairs of white. You select the socks in the dark and can check them only after a selection has been made. What is the smallest number of socks you need to select to guarantee the following:</w:t>
+      </w:r>
+    </w:p>
+    <w:p>
+      <w:pPr>
+        <w:pStyle w:val="ListParagraph"/>
+        <w:numPr>
+          <w:ilvl w:val="0"/>
+          <w:numId w:val="2"/>
+        </w:numPr>
+      </w:pPr>
+      <w:r>
+        <w:t>At least one matching pair.</w:t>
+      </w:r>
+    </w:p>
+    <w:p>
+      <w:pPr>
+        <w:pStyle w:val="ListParagraph"/>
+        <w:numPr>
+          <w:ilvl w:val="0"/>
+          <w:numId w:val="2"/>
+        </w:numPr>
+      </w:pPr>
+      <w:r>
+        <w:t>At least one matching pair of each color.</w:t>
+      </w:r>
+    </w:p>
+    <w:p>
+      <w:r>
+        <w:t xml:space="preserve">1. </w:t>
+      </w:r>
+    </w:p>
+    <w:p>
+      <w:r>
+        <w:tab/>
+        <w:t xml:space="preserve">A.  The problem in my own words is that you have 20 socks in a drawer, and you need to pick out a matching pair in the dark. What would be the smallest number of socks you would pull out to have the greatest chance of picking a matching pair? </w:t>
+      </w:r>
+    </w:p>
+    <w:p>
+      <w:r>
+        <w:tab/>
+        <w:t xml:space="preserve">B.  The best insight would be that at least the socks aren’t left or right footed only socks, and with 10 black socks, you would have the best chance of picking a pair of those than the others. </w:t>
+      </w:r>
+    </w:p>
+    <w:p>
+      <w:r>
+        <w:tab/>
+        <w:t>C. The overall goal is to pick a matc</w:t>
+      </w:r>
       <w:bookmarkStart w:id="0" w:name="_GoBack"/>
       <w:bookmarkEnd w:id="0"/>
-    </w:p>
-    <w:p/>
-    <w:p>
-      <w:r>
-        <w:t>Socks in the dark:</w:t>
-      </w:r>
-    </w:p>
-    <w:p>
-      <w:r>
-        <w:t xml:space="preserve">There are 20 socks in a drawer: 5 pairs of black socks, 3 pairs of brown and 2 pairs of white. You select the socks in the dark and can check them only after a selection has been made. What is the smallest number of socks you need to select to guarantee the </w:t>
-      </w:r>
-      <w:proofErr w:type="gramStart"/>
-      <w:r>
-        <w:t>following:</w:t>
-      </w:r>
-      <w:proofErr w:type="gramEnd"/>
-    </w:p>
-    <w:p>
-      <w:pPr>
-        <w:pStyle w:val="ListParagraph"/>
-        <w:numPr>
-          <w:ilvl w:val="0"/>
-          <w:numId w:val="2"/>
-        </w:numPr>
-      </w:pPr>
-      <w:r>
-        <w:t>At least one matching pair.</w:t>
-      </w:r>
-    </w:p>
-    <w:p>
-      <w:pPr>
-        <w:pStyle w:val="ListParagraph"/>
-        <w:numPr>
-          <w:ilvl w:val="0"/>
-          <w:numId w:val="2"/>
-        </w:numPr>
-      </w:pPr>
-      <w:r>
-        <w:t>At least one matching pair of each color.</w:t>
+      <w:r>
+        <w:t xml:space="preserve">hing pair of socks. </w:t>
       </w:r>
     </w:p>
     <w:p/>

</xml_diff>

<commit_message>
Problem Solving step 2 for problem #2 complete
Problem Solving step 2 for problem #2 complete
</commit_message>
<xml_diff>
--- a/ProblemSolving/Dietrick_Terry_ProblemSolving.docx
+++ b/ProblemSolving/Dietrick_Terry_ProblemSolving.docx
@@ -42,7 +42,25 @@
           <w:sz w:val="28"/>
           <w:szCs w:val="28"/>
         </w:rPr>
-        <w:t>For each of the problems be sure to identify each of the steps discussed in the problem solving lesson.</w:t>
+        <w:t xml:space="preserve">For each of the problems be sure to identify each of the steps discussed in the </w:t>
+      </w:r>
+      <w:proofErr w:type="gramStart"/>
+      <w:r>
+        <w:rPr>
+          <w:rFonts w:ascii="Times New Roman" w:eastAsia="Times New Roman" w:hAnsi="Times New Roman" w:cs="Times New Roman"/>
+          <w:sz w:val="28"/>
+          <w:szCs w:val="28"/>
+        </w:rPr>
+        <w:t>problem solving</w:t>
+      </w:r>
+      <w:proofErr w:type="gramEnd"/>
+      <w:r>
+        <w:rPr>
+          <w:rFonts w:ascii="Times New Roman" w:eastAsia="Times New Roman" w:hAnsi="Times New Roman" w:cs="Times New Roman"/>
+          <w:sz w:val="28"/>
+          <w:szCs w:val="28"/>
+        </w:rPr>
+        <w:t xml:space="preserve"> lesson.</w:t>
       </w:r>
     </w:p>
     <w:p>
@@ -596,8 +614,13 @@
     </w:p>
     <w:p>
       <w:r>
-        <w:t>There are 20 socks in a drawer: 5 pairs of black socks, 3 pairs of brown and 2 pairs of white. You select the socks in the dark and can check them only after a selection has been made. What is the smallest number of socks you need to select to guarantee the following:</w:t>
-      </w:r>
+        <w:t xml:space="preserve">There are 20 socks in a drawer: 5 pairs of black socks, 3 pairs of brown and 2 pairs of white. You select the socks in the dark and can check them only after a selection has been made. What is the smallest number of socks you need to select to guarantee the </w:t>
+      </w:r>
+      <w:proofErr w:type="gramStart"/>
+      <w:r>
+        <w:t>following:</w:t>
+      </w:r>
+      <w:proofErr w:type="gramEnd"/>
     </w:p>
     <w:p>
       <w:pPr>
@@ -643,13 +666,41 @@
     <w:p>
       <w:r>
         <w:tab/>
-        <w:t>C. The overall goal is to pick a matc</w:t>
+        <w:t xml:space="preserve">C. The overall goal is to pick a matching pair of socks. </w:t>
+      </w:r>
+    </w:p>
+    <w:p>
+      <w:r>
+        <w:t xml:space="preserve">2. </w:t>
+      </w:r>
+    </w:p>
+    <w:p>
+      <w:r>
+        <w:tab/>
+        <w:t xml:space="preserve">A. The constraints are the darkness, and the </w:t>
+      </w:r>
+      <w:r>
+        <w:t>amounts of socks vary</w:t>
+      </w:r>
+      <w:r>
+        <w:t xml:space="preserve"> per color. Black socks are more prevalent than the others. </w:t>
+      </w:r>
+    </w:p>
+    <w:p>
+      <w:r>
+        <w:tab/>
+        <w:t xml:space="preserve">B. </w:t>
+      </w:r>
+      <w:r>
+        <w:t xml:space="preserve"> To select a matching pair quickly, and then to select a matching pair of each color quickly. </w:t>
+      </w:r>
+    </w:p>
+    <w:p>
+      <w:r>
+        <w:t xml:space="preserve">3. </w:t>
       </w:r>
       <w:bookmarkStart w:id="0" w:name="_GoBack"/>
       <w:bookmarkEnd w:id="0"/>
-      <w:r>
-        <w:t xml:space="preserve">hing pair of socks. </w:t>
-      </w:r>
     </w:p>
     <w:p/>
     <w:p>

</xml_diff>

<commit_message>
Problem solving step 3 for problem #2 answered
Problem solving step 3 for problem #2 answered
</commit_message>
<xml_diff>
--- a/ProblemSolving/Dietrick_Terry_ProblemSolving.docx
+++ b/ProblemSolving/Dietrick_Terry_ProblemSolving.docx
@@ -42,25 +42,7 @@
           <w:sz w:val="28"/>
           <w:szCs w:val="28"/>
         </w:rPr>
-        <w:t xml:space="preserve">For each of the problems be sure to identify each of the steps discussed in the </w:t>
-      </w:r>
-      <w:proofErr w:type="gramStart"/>
-      <w:r>
-        <w:rPr>
-          <w:rFonts w:ascii="Times New Roman" w:eastAsia="Times New Roman" w:hAnsi="Times New Roman" w:cs="Times New Roman"/>
-          <w:sz w:val="28"/>
-          <w:szCs w:val="28"/>
-        </w:rPr>
-        <w:t>problem solving</w:t>
-      </w:r>
-      <w:proofErr w:type="gramEnd"/>
-      <w:r>
-        <w:rPr>
-          <w:rFonts w:ascii="Times New Roman" w:eastAsia="Times New Roman" w:hAnsi="Times New Roman" w:cs="Times New Roman"/>
-          <w:sz w:val="28"/>
-          <w:szCs w:val="28"/>
-        </w:rPr>
-        <w:t xml:space="preserve"> lesson.</w:t>
+        <w:t>For each of the problems be sure to identify each of the steps discussed in the problem solving lesson.</w:t>
       </w:r>
     </w:p>
     <w:p>
@@ -614,13 +596,8 @@
     </w:p>
     <w:p>
       <w:r>
-        <w:t xml:space="preserve">There are 20 socks in a drawer: 5 pairs of black socks, 3 pairs of brown and 2 pairs of white. You select the socks in the dark and can check them only after a selection has been made. What is the smallest number of socks you need to select to guarantee the </w:t>
-      </w:r>
-      <w:proofErr w:type="gramStart"/>
-      <w:r>
-        <w:t>following:</w:t>
-      </w:r>
-      <w:proofErr w:type="gramEnd"/>
+        <w:t>There are 20 socks in a drawer: 5 pairs of black socks, 3 pairs of brown and 2 pairs of white. You select the socks in the dark and can check them only after a selection has been made. What is the smallest number of socks you need to select to guarantee the following:</w:t>
+      </w:r>
     </w:p>
     <w:p>
       <w:pPr>
@@ -699,8 +676,28 @@
       <w:r>
         <w:t xml:space="preserve">3. </w:t>
       </w:r>
+    </w:p>
+    <w:p>
+      <w:r>
+        <w:tab/>
+        <w:t xml:space="preserve">A. One possible solution is to pick 2 socks, then mark what they are down, if they don’t match, pick another 2 socks. I would do this until I reached 10 socks, at this point I should have possibly matched at least a pair of black socks. They are the most prevalent with 10 total out of 20 socks. </w:t>
+      </w:r>
+    </w:p>
+    <w:p>
+      <w:r>
+        <w:t xml:space="preserve">4. </w:t>
+      </w:r>
+    </w:p>
+    <w:p>
+      <w:r>
+        <w:tab/>
+        <w:t>A.</w:t>
+      </w:r>
       <w:bookmarkStart w:id="0" w:name="_GoBack"/>
       <w:bookmarkEnd w:id="0"/>
+      <w:r>
+        <w:t xml:space="preserve"> </w:t>
+      </w:r>
     </w:p>
     <w:p/>
     <w:p>

</xml_diff>

<commit_message>
Problem Solving step 5 completed for question 2
Problem Solving step 5 completed for question 2
</commit_message>
<xml_diff>
--- a/ProblemSolving/Dietrick_Terry_ProblemSolving.docx
+++ b/ProblemSolving/Dietrick_Terry_ProblemSolving.docx
@@ -42,7 +42,25 @@
           <w:sz w:val="28"/>
           <w:szCs w:val="28"/>
         </w:rPr>
-        <w:t>For each of the problems be sure to identify each of the steps discussed in the problem solving lesson.</w:t>
+        <w:t xml:space="preserve">For each of the problems be sure to identify each of the steps discussed in the </w:t>
+      </w:r>
+      <w:proofErr w:type="gramStart"/>
+      <w:r>
+        <w:rPr>
+          <w:rFonts w:ascii="Times New Roman" w:eastAsia="Times New Roman" w:hAnsi="Times New Roman" w:cs="Times New Roman"/>
+          <w:sz w:val="28"/>
+          <w:szCs w:val="28"/>
+        </w:rPr>
+        <w:t>problem solving</w:t>
+      </w:r>
+      <w:proofErr w:type="gramEnd"/>
+      <w:r>
+        <w:rPr>
+          <w:rFonts w:ascii="Times New Roman" w:eastAsia="Times New Roman" w:hAnsi="Times New Roman" w:cs="Times New Roman"/>
+          <w:sz w:val="28"/>
+          <w:szCs w:val="28"/>
+        </w:rPr>
+        <w:t xml:space="preserve"> lesson.</w:t>
       </w:r>
     </w:p>
     <w:p>
@@ -596,8 +614,13 @@
     </w:p>
     <w:p>
       <w:r>
-        <w:t>There are 20 socks in a drawer: 5 pairs of black socks, 3 pairs of brown and 2 pairs of white. You select the socks in the dark and can check them only after a selection has been made. What is the smallest number of socks you need to select to guarantee the following:</w:t>
-      </w:r>
+        <w:t xml:space="preserve">There are 20 socks in a drawer: 5 pairs of black socks, 3 pairs of brown and 2 pairs of white. You select the socks in the dark and can check them only after a selection has been made. What is the smallest number of socks you need to select to guarantee the </w:t>
+      </w:r>
+      <w:proofErr w:type="gramStart"/>
+      <w:r>
+        <w:t>following:</w:t>
+      </w:r>
+      <w:proofErr w:type="gramEnd"/>
     </w:p>
     <w:p>
       <w:pPr>
@@ -680,7 +703,18 @@
     <w:p>
       <w:r>
         <w:tab/>
-        <w:t xml:space="preserve">A. One possible solution is to pick 2 socks, then mark what they are down, if they don’t match, pick another 2 socks. I would do this until I reached 10 socks, at this point I should have possibly matched at least a pair of black socks. They are the most prevalent with 10 total out of 20 socks. </w:t>
+        <w:t xml:space="preserve">A. One possible solution is to pick 2 socks, then mark what they are down, if they don’t match, </w:t>
+      </w:r>
+      <w:proofErr w:type="gramStart"/>
+      <w:r>
+        <w:t>pick</w:t>
+      </w:r>
+      <w:proofErr w:type="gramEnd"/>
+      <w:r>
+        <w:t xml:space="preserve"> another 2 socks. I would do this until I reached 10 socks, at this point I should have possibly matched at least a pair of black socks. They are the most prevalent with 10 total out of 20 socks. </w:t>
+      </w:r>
+      <w:r>
+        <w:t xml:space="preserve"> You could do this by setting up the experiment on your own.</w:t>
       </w:r>
     </w:p>
     <w:p>
@@ -693,11 +727,31 @@
         <w:tab/>
         <w:t>A.</w:t>
       </w:r>
+      <w:r>
+        <w:t xml:space="preserve"> This solution </w:t>
+      </w:r>
+      <w:r>
+        <w:t xml:space="preserve">would meet the goal of answer of how many sock would be needed to make at least one matching pair.  This solution would also answer the second question of how many </w:t>
+      </w:r>
+    </w:p>
+    <w:p>
+      <w:r>
+        <w:tab/>
+        <w:t xml:space="preserve">B. </w:t>
+      </w:r>
+      <w:r>
+        <w:t xml:space="preserve"> </w:t>
+      </w:r>
+      <w:r>
+        <w:t xml:space="preserve">This solution would work because you would be testing your theory out as in the question to find the results. </w:t>
+      </w:r>
+    </w:p>
+    <w:p>
+      <w:r>
+        <w:t xml:space="preserve">5. </w:t>
+      </w:r>
       <w:bookmarkStart w:id="0" w:name="_GoBack"/>
       <w:bookmarkEnd w:id="0"/>
-      <w:r>
-        <w:t xml:space="preserve"> </w:t>
-      </w:r>
     </w:p>
     <w:p/>
     <w:p>

</xml_diff>

<commit_message>
Problem solving step #1 answered for Problem 3
Problem solving step #1 answered for Problem 3
</commit_message>
<xml_diff>
--- a/ProblemSolving/Dietrick_Terry_ProblemSolving.docx
+++ b/ProblemSolving/Dietrick_Terry_ProblemSolving.docx
@@ -763,57 +763,93 @@
         <w:t xml:space="preserve">B. After trying this out 2 different times I found that it took me 6 socks to get a matching pair the first time around, and 14 socks to get a matching pair of each color. The second time around I got luckier and </w:t>
       </w:r>
       <w:r>
-        <w:t xml:space="preserve">made a matching pair in 3 socks pulled. </w:t>
-      </w:r>
+        <w:t>made a m</w:t>
+      </w:r>
+      <w:r>
+        <w:t>atching pair in 3 socks pulled, but 11 for a pair of each color.</w:t>
+      </w:r>
+    </w:p>
+    <w:p/>
+    <w:p>
+      <w:r>
+        <w:t>Predicting Fingers: A little girl counts using the fingers of her left hand as she follows: She starts by calling her thumb 1, the first finger 2, middle finger 3, ring finger 4, and a little finger 5. Then she reverses direction, calling the ring finger 6, middle finger 7, first finger 8 and thumb 9, after which she calls her first finger 10 and so on. If she continues to count in this manner, on which finger will she stop?</w:t>
+      </w:r>
+    </w:p>
+    <w:p>
+      <w:pPr>
+        <w:pStyle w:val="ListParagraph"/>
+        <w:numPr>
+          <w:ilvl w:val="0"/>
+          <w:numId w:val="3"/>
+        </w:numPr>
+      </w:pPr>
+      <w:r>
+        <w:t>What if the girl counts from 1 to 10?</w:t>
+      </w:r>
+    </w:p>
+    <w:p>
+      <w:pPr>
+        <w:pStyle w:val="ListParagraph"/>
+        <w:numPr>
+          <w:ilvl w:val="0"/>
+          <w:numId w:val="3"/>
+        </w:numPr>
+      </w:pPr>
+      <w:r>
+        <w:t>What if the girl counts from 1 to 100?</w:t>
+      </w:r>
+    </w:p>
+    <w:p>
+      <w:pPr>
+        <w:pStyle w:val="ListParagraph"/>
+        <w:numPr>
+          <w:ilvl w:val="0"/>
+          <w:numId w:val="3"/>
+        </w:numPr>
+      </w:pPr>
+      <w:r>
+        <w:t>What if the girl counts from 1 to 1000?</w:t>
+      </w:r>
+    </w:p>
+    <w:p>
+      <w:pPr>
+        <w:ind w:left="720"/>
+      </w:pPr>
+    </w:p>
+    <w:p>
+      <w:pPr>
+        <w:ind w:left="720"/>
+      </w:pPr>
+    </w:p>
+    <w:p>
+      <w:r>
+        <w:t xml:space="preserve">1. </w:t>
+      </w:r>
+    </w:p>
+    <w:p>
+      <w:r>
+        <w:tab/>
+        <w:t xml:space="preserve">A. </w:t>
+      </w:r>
+      <w:r>
+        <w:t>This problem in my words is asking for you to solve for the pattern and finger the little girl will end up on if you followed the pattern out to a certain number.</w:t>
+      </w:r>
+    </w:p>
+    <w:p>
+      <w:r>
+        <w:tab/>
+        <w:t>B.  The insight to this problem not immediately visible is the pattern or formula you can use to solve this problem</w:t>
+      </w:r>
+    </w:p>
+    <w:p>
+      <w:r>
+        <w:tab/>
+        <w:t>C.  The overall goals are to answer which finger the girl stops at based off a certain number counted to.</w:t>
+      </w:r>
+    </w:p>
+    <w:p>
       <w:bookmarkStart w:id="0" w:name="_GoBack"/>
       <w:bookmarkEnd w:id="0"/>
-    </w:p>
-    <w:p/>
-    <w:p>
-      <w:r>
-        <w:t>Predicting Fingers: A little girl counts using the fingers of her left hand as she follows: She starts by calling her thumb 1, the first finger 2, middle finger 3, ring finger 4, and a little finger 5. Then she reverses direction, calling the ring finger 6, middle finger 7, first finger 8 and thumb 9, after which she calls her first finger 10 and so on. If she continues to count in this manner, on which finger will she stop?</w:t>
-      </w:r>
-    </w:p>
-    <w:p>
-      <w:pPr>
-        <w:pStyle w:val="ListParagraph"/>
-        <w:numPr>
-          <w:ilvl w:val="0"/>
-          <w:numId w:val="3"/>
-        </w:numPr>
-      </w:pPr>
-      <w:r>
-        <w:t>What if the girl counts from 1 to 10?</w:t>
-      </w:r>
-    </w:p>
-    <w:p>
-      <w:pPr>
-        <w:pStyle w:val="ListParagraph"/>
-        <w:numPr>
-          <w:ilvl w:val="0"/>
-          <w:numId w:val="3"/>
-        </w:numPr>
-      </w:pPr>
-      <w:r>
-        <w:t>What if the girl counts from 1 to 100?</w:t>
-      </w:r>
-    </w:p>
-    <w:p>
-      <w:pPr>
-        <w:pStyle w:val="ListParagraph"/>
-        <w:numPr>
-          <w:ilvl w:val="0"/>
-          <w:numId w:val="3"/>
-        </w:numPr>
-      </w:pPr>
-      <w:r>
-        <w:t>What if the girl counts from 1 to 1000?</w:t>
-      </w:r>
-    </w:p>
-    <w:p>
-      <w:pPr>
-        <w:ind w:left="720"/>
-      </w:pPr>
     </w:p>
     <w:sectPr>
       <w:headerReference w:type="default" r:id="rId8"/>

</xml_diff>

<commit_message>
Problem solving step 3 for problem 3 complete
Problem solving step 3 for problem 3 complete
</commit_message>
<xml_diff>
--- a/ProblemSolving/Dietrick_Terry_ProblemSolving.docx
+++ b/ProblemSolving/Dietrick_Terry_ProblemSolving.docx
@@ -42,25 +42,7 @@
           <w:sz w:val="28"/>
           <w:szCs w:val="28"/>
         </w:rPr>
-        <w:t xml:space="preserve">For each of the problems be sure to identify each of the steps discussed in the </w:t>
-      </w:r>
-      <w:proofErr w:type="gramStart"/>
-      <w:r>
-        <w:rPr>
-          <w:rFonts w:ascii="Times New Roman" w:eastAsia="Times New Roman" w:hAnsi="Times New Roman" w:cs="Times New Roman"/>
-          <w:sz w:val="28"/>
-          <w:szCs w:val="28"/>
-        </w:rPr>
-        <w:t>problem solving</w:t>
-      </w:r>
-      <w:proofErr w:type="gramEnd"/>
-      <w:r>
-        <w:rPr>
-          <w:rFonts w:ascii="Times New Roman" w:eastAsia="Times New Roman" w:hAnsi="Times New Roman" w:cs="Times New Roman"/>
-          <w:sz w:val="28"/>
-          <w:szCs w:val="28"/>
-        </w:rPr>
-        <w:t xml:space="preserve"> lesson.</w:t>
+        <w:t>For each of the problems be sure to identify each of the steps discussed in the problem solving lesson.</w:t>
       </w:r>
     </w:p>
     <w:p>
@@ -614,13 +596,8 @@
     </w:p>
     <w:p>
       <w:r>
-        <w:t xml:space="preserve">There are 20 socks in a drawer: 5 pairs of black socks, 3 pairs of brown and 2 pairs of white. You select the socks in the dark and can check them only after a selection has been made. What is the smallest number of socks you need to select to guarantee the </w:t>
-      </w:r>
-      <w:proofErr w:type="gramStart"/>
-      <w:r>
-        <w:t>following:</w:t>
-      </w:r>
-      <w:proofErr w:type="gramEnd"/>
+        <w:t>There are 20 socks in a drawer: 5 pairs of black socks, 3 pairs of brown and 2 pairs of white. You select the socks in the dark and can check them only after a selection has been made. What is the smallest number of socks you need to select to guarantee the following:</w:t>
+      </w:r>
     </w:p>
     <w:p>
       <w:pPr>
@@ -703,15 +680,7 @@
     <w:p>
       <w:r>
         <w:tab/>
-        <w:t xml:space="preserve">A. One possible solution is to pick 2 socks, then mark what they are down, if they don’t match, </w:t>
-      </w:r>
-      <w:proofErr w:type="gramStart"/>
-      <w:r>
-        <w:t>pick</w:t>
-      </w:r>
-      <w:proofErr w:type="gramEnd"/>
-      <w:r>
-        <w:t xml:space="preserve"> another 2 socks. I would do this until I reached 10 socks, at this point I should have possibly matched at least a pair of black socks. They are the most prevalent with 10 total out of 20 socks. </w:t>
+        <w:t xml:space="preserve">A. One possible solution is to pick 2 socks, then mark what they are down, if they don’t match, pick another 2 socks. I would do this until I reached 10 socks, at this point I should have possibly matched at least a pair of black socks. They are the most prevalent with 10 total out of 20 socks. </w:t>
       </w:r>
       <w:r>
         <w:t xml:space="preserve"> You could do this by setting up the experiment on your own.</w:t>
@@ -786,6 +755,9 @@
       <w:r>
         <w:t>What if the girl counts from 1 to 10?</w:t>
       </w:r>
+      <w:r>
+        <w:t xml:space="preserve"> Pointer finger</w:t>
+      </w:r>
     </w:p>
     <w:p>
       <w:pPr>
@@ -798,6 +770,9 @@
       <w:r>
         <w:t>What if the girl counts from 1 to 100?</w:t>
       </w:r>
+      <w:r>
+        <w:t xml:space="preserve"> Pointer finger</w:t>
+      </w:r>
     </w:p>
     <w:p>
       <w:pPr>
@@ -810,6 +785,9 @@
       <w:r>
         <w:t>What if the girl counts from 1 to 1000?</w:t>
       </w:r>
+      <w:r>
+        <w:t xml:space="preserve"> Pointer finger</w:t>
+      </w:r>
     </w:p>
     <w:p>
       <w:pPr>
@@ -845,6 +823,25 @@
       <w:r>
         <w:tab/>
         <w:t>C.  The overall goals are to answer which finger the girl stops at based off a certain number counted to.</w:t>
+      </w:r>
+    </w:p>
+    <w:p>
+      <w:r>
+        <w:t xml:space="preserve">2. </w:t>
+      </w:r>
+    </w:p>
+    <w:p>
+      <w:r>
+        <w:tab/>
+        <w:t>A. The const</w:t>
+      </w:r>
+      <w:r>
+        <w:t>raint in the problem is the reversing of the directions when counting and not counting one finger more then one time in one direction.</w:t>
+      </w:r>
+    </w:p>
+    <w:p>
+      <w:r>
+        <w:t>B.  The sub goals are solving for what finger you will end up on if you count to 10, 100, and 1000.</w:t>
       </w:r>
     </w:p>
     <w:p>

</xml_diff>

<commit_message>
Problem solving step 3 for problem 3 completed
Problem solving step 3 for problem 3 completed
</commit_message>
<xml_diff>
--- a/ProblemSolving/Dietrick_Terry_ProblemSolving.docx
+++ b/ProblemSolving/Dietrick_Terry_ProblemSolving.docx
@@ -42,7 +42,25 @@
           <w:sz w:val="28"/>
           <w:szCs w:val="28"/>
         </w:rPr>
-        <w:t>For each of the problems be sure to identify each of the steps discussed in the problem solving lesson.</w:t>
+        <w:t xml:space="preserve">For each of the problems be sure to identify each of the steps discussed in the </w:t>
+      </w:r>
+      <w:proofErr w:type="gramStart"/>
+      <w:r>
+        <w:rPr>
+          <w:rFonts w:ascii="Times New Roman" w:eastAsia="Times New Roman" w:hAnsi="Times New Roman" w:cs="Times New Roman"/>
+          <w:sz w:val="28"/>
+          <w:szCs w:val="28"/>
+        </w:rPr>
+        <w:t>problem solving</w:t>
+      </w:r>
+      <w:proofErr w:type="gramEnd"/>
+      <w:r>
+        <w:rPr>
+          <w:rFonts w:ascii="Times New Roman" w:eastAsia="Times New Roman" w:hAnsi="Times New Roman" w:cs="Times New Roman"/>
+          <w:sz w:val="28"/>
+          <w:szCs w:val="28"/>
+        </w:rPr>
+        <w:t xml:space="preserve"> lesson.</w:t>
       </w:r>
     </w:p>
     <w:p>
@@ -596,8 +614,13 @@
     </w:p>
     <w:p>
       <w:r>
-        <w:t>There are 20 socks in a drawer: 5 pairs of black socks, 3 pairs of brown and 2 pairs of white. You select the socks in the dark and can check them only after a selection has been made. What is the smallest number of socks you need to select to guarantee the following:</w:t>
-      </w:r>
+        <w:t xml:space="preserve">There are 20 socks in a drawer: 5 pairs of black socks, 3 pairs of brown and 2 pairs of white. You select the socks in the dark and can check them only after a selection has been made. What is the smallest number of socks you need to select to guarantee the </w:t>
+      </w:r>
+      <w:proofErr w:type="gramStart"/>
+      <w:r>
+        <w:t>following:</w:t>
+      </w:r>
+      <w:proofErr w:type="gramEnd"/>
     </w:p>
     <w:p>
       <w:pPr>
@@ -680,7 +703,15 @@
     <w:p>
       <w:r>
         <w:tab/>
-        <w:t xml:space="preserve">A. One possible solution is to pick 2 socks, then mark what they are down, if they don’t match, pick another 2 socks. I would do this until I reached 10 socks, at this point I should have possibly matched at least a pair of black socks. They are the most prevalent with 10 total out of 20 socks. </w:t>
+        <w:t xml:space="preserve">A. One possible solution is to pick 2 socks, then mark what they are down, if they don’t match, </w:t>
+      </w:r>
+      <w:proofErr w:type="gramStart"/>
+      <w:r>
+        <w:t>pick</w:t>
+      </w:r>
+      <w:proofErr w:type="gramEnd"/>
+      <w:r>
+        <w:t xml:space="preserve"> another 2 socks. I would do this until I reached 10 socks, at this point I should have possibly matched at least a pair of black socks. They are the most prevalent with 10 total out of 20 socks. </w:t>
       </w:r>
       <w:r>
         <w:t xml:space="preserve"> You could do this by setting up the experiment on your own.</w:t>
@@ -840,11 +871,39 @@
       </w:r>
     </w:p>
     <w:p>
-      <w:r>
-        <w:t>B.  The sub goals are solving for what finger you will end up on if you count to 10, 100, and 1000.</w:t>
-      </w:r>
-    </w:p>
-    <w:p>
+      <w:pPr>
+        <w:ind w:firstLine="720"/>
+      </w:pPr>
+      <w:r>
+        <w:t>B.  The sub goals are solving for what finger you will end up on if</w:t>
+      </w:r>
+      <w:r>
+        <w:t xml:space="preserve"> you count to 10, 100, and 1000.</w:t>
+      </w:r>
+    </w:p>
+    <w:p>
+      <w:r>
+        <w:t xml:space="preserve">3. </w:t>
+      </w:r>
+    </w:p>
+    <w:p>
+      <w:r>
+        <w:tab/>
+        <w:t xml:space="preserve">A.  One solution would be to manually count on your hand from 1 to 1000 stopping at the numbers needed to solve the answer. Another would be to find the equation that would work and plug in 10, 100, </w:t>
+      </w:r>
+      <w:proofErr w:type="gramStart"/>
+      <w:r>
+        <w:t>1000</w:t>
+      </w:r>
+      <w:proofErr w:type="gramEnd"/>
+      <w:r>
+        <w:t xml:space="preserve"> and solve for it. </w:t>
+      </w:r>
+    </w:p>
+    <w:p>
+      <w:r>
+        <w:t xml:space="preserve">4. </w:t>
+      </w:r>
       <w:bookmarkStart w:id="0" w:name="_GoBack"/>
       <w:bookmarkEnd w:id="0"/>
     </w:p>

</xml_diff>

<commit_message>
Problem Solving step 4 completed for problem 3
Problem Solving step 4 completed for problem 3
</commit_message>
<xml_diff>
--- a/ProblemSolving/Dietrick_Terry_ProblemSolving.docx
+++ b/ProblemSolving/Dietrick_Terry_ProblemSolving.docx
@@ -42,25 +42,7 @@
           <w:sz w:val="28"/>
           <w:szCs w:val="28"/>
         </w:rPr>
-        <w:t xml:space="preserve">For each of the problems be sure to identify each of the steps discussed in the </w:t>
-      </w:r>
-      <w:proofErr w:type="gramStart"/>
-      <w:r>
-        <w:rPr>
-          <w:rFonts w:ascii="Times New Roman" w:eastAsia="Times New Roman" w:hAnsi="Times New Roman" w:cs="Times New Roman"/>
-          <w:sz w:val="28"/>
-          <w:szCs w:val="28"/>
-        </w:rPr>
-        <w:t>problem solving</w:t>
-      </w:r>
-      <w:proofErr w:type="gramEnd"/>
-      <w:r>
-        <w:rPr>
-          <w:rFonts w:ascii="Times New Roman" w:eastAsia="Times New Roman" w:hAnsi="Times New Roman" w:cs="Times New Roman"/>
-          <w:sz w:val="28"/>
-          <w:szCs w:val="28"/>
-        </w:rPr>
-        <w:t xml:space="preserve"> lesson.</w:t>
+        <w:t>For each of the problems be sure to identify each of the steps discussed in the problem solving lesson.</w:t>
       </w:r>
     </w:p>
     <w:p>
@@ -614,13 +596,8 @@
     </w:p>
     <w:p>
       <w:r>
-        <w:t xml:space="preserve">There are 20 socks in a drawer: 5 pairs of black socks, 3 pairs of brown and 2 pairs of white. You select the socks in the dark and can check them only after a selection has been made. What is the smallest number of socks you need to select to guarantee the </w:t>
-      </w:r>
-      <w:proofErr w:type="gramStart"/>
-      <w:r>
-        <w:t>following:</w:t>
-      </w:r>
-      <w:proofErr w:type="gramEnd"/>
+        <w:t>There are 20 socks in a drawer: 5 pairs of black socks, 3 pairs of brown and 2 pairs of white. You select the socks in the dark and can check them only after a selection has been made. What is the smallest number of socks you need to select to guarantee the following:</w:t>
+      </w:r>
     </w:p>
     <w:p>
       <w:pPr>
@@ -703,15 +680,7 @@
     <w:p>
       <w:r>
         <w:tab/>
-        <w:t xml:space="preserve">A. One possible solution is to pick 2 socks, then mark what they are down, if they don’t match, </w:t>
-      </w:r>
-      <w:proofErr w:type="gramStart"/>
-      <w:r>
-        <w:t>pick</w:t>
-      </w:r>
-      <w:proofErr w:type="gramEnd"/>
-      <w:r>
-        <w:t xml:space="preserve"> another 2 socks. I would do this until I reached 10 socks, at this point I should have possibly matched at least a pair of black socks. They are the most prevalent with 10 total out of 20 socks. </w:t>
+        <w:t xml:space="preserve">A. One possible solution is to pick 2 socks, then mark what they are down, if they don’t match, pick another 2 socks. I would do this until I reached 10 socks, at this point I should have possibly matched at least a pair of black socks. They are the most prevalent with 10 total out of 20 socks. </w:t>
       </w:r>
       <w:r>
         <w:t xml:space="preserve"> You could do this by setting up the experiment on your own.</w:t>
@@ -889,20 +858,32 @@
     <w:p>
       <w:r>
         <w:tab/>
-        <w:t xml:space="preserve">A.  One solution would be to manually count on your hand from 1 to 1000 stopping at the numbers needed to solve the answer. Another would be to find the equation that would work and plug in 10, 100, </w:t>
-      </w:r>
-      <w:proofErr w:type="gramStart"/>
-      <w:r>
-        <w:t>1000</w:t>
-      </w:r>
-      <w:proofErr w:type="gramEnd"/>
-      <w:r>
-        <w:t xml:space="preserve"> and solve for it. </w:t>
+        <w:t xml:space="preserve">A.  One solution would be to manually count on your hand from 1 to 1000 stopping at the numbers needed to solve the answer. Another would be to find the equation that would work and plug in 10, 100, 1000 and solve for it. </w:t>
       </w:r>
     </w:p>
     <w:p>
       <w:r>
         <w:t xml:space="preserve">4. </w:t>
+      </w:r>
+      <w:r>
+        <w:tab/>
+      </w:r>
+    </w:p>
+    <w:p>
+      <w:r>
+        <w:tab/>
+        <w:t>A. Yes it does.</w:t>
+      </w:r>
+    </w:p>
+    <w:p>
+      <w:r>
+        <w:tab/>
+        <w:t>B.  Yes the solutions will work for all cases.</w:t>
+      </w:r>
+    </w:p>
+    <w:p>
+      <w:r>
+        <w:t>5.</w:t>
       </w:r>
       <w:bookmarkStart w:id="0" w:name="_GoBack"/>
       <w:bookmarkEnd w:id="0"/>

</xml_diff>

<commit_message>
Problem Solving Step 5 for problem 3 completed
Problem Solving Step 5 for problem 3 completed
</commit_message>
<xml_diff>
--- a/ProblemSolving/Dietrick_Terry_ProblemSolving.docx
+++ b/ProblemSolving/Dietrick_Terry_ProblemSolving.docx
@@ -42,7 +42,25 @@
           <w:sz w:val="28"/>
           <w:szCs w:val="28"/>
         </w:rPr>
-        <w:t>For each of the problems be sure to identify each of the steps discussed in the problem solving lesson.</w:t>
+        <w:t xml:space="preserve">For each of the problems be sure to identify each of the steps discussed in the </w:t>
+      </w:r>
+      <w:proofErr w:type="gramStart"/>
+      <w:r>
+        <w:rPr>
+          <w:rFonts w:ascii="Times New Roman" w:eastAsia="Times New Roman" w:hAnsi="Times New Roman" w:cs="Times New Roman"/>
+          <w:sz w:val="28"/>
+          <w:szCs w:val="28"/>
+        </w:rPr>
+        <w:t>problem solving</w:t>
+      </w:r>
+      <w:proofErr w:type="gramEnd"/>
+      <w:r>
+        <w:rPr>
+          <w:rFonts w:ascii="Times New Roman" w:eastAsia="Times New Roman" w:hAnsi="Times New Roman" w:cs="Times New Roman"/>
+          <w:sz w:val="28"/>
+          <w:szCs w:val="28"/>
+        </w:rPr>
+        <w:t xml:space="preserve"> lesson.</w:t>
       </w:r>
     </w:p>
     <w:p>
@@ -596,8 +614,13 @@
     </w:p>
     <w:p>
       <w:r>
-        <w:t>There are 20 socks in a drawer: 5 pairs of black socks, 3 pairs of brown and 2 pairs of white. You select the socks in the dark and can check them only after a selection has been made. What is the smallest number of socks you need to select to guarantee the following:</w:t>
-      </w:r>
+        <w:t xml:space="preserve">There are 20 socks in a drawer: 5 pairs of black socks, 3 pairs of brown and 2 pairs of white. You select the socks in the dark and can check them only after a selection has been made. What is the smallest number of socks you need to select to guarantee the </w:t>
+      </w:r>
+      <w:proofErr w:type="gramStart"/>
+      <w:r>
+        <w:t>following:</w:t>
+      </w:r>
+      <w:proofErr w:type="gramEnd"/>
     </w:p>
     <w:p>
       <w:pPr>
@@ -680,7 +703,15 @@
     <w:p>
       <w:r>
         <w:tab/>
-        <w:t xml:space="preserve">A. One possible solution is to pick 2 socks, then mark what they are down, if they don’t match, pick another 2 socks. I would do this until I reached 10 socks, at this point I should have possibly matched at least a pair of black socks. They are the most prevalent with 10 total out of 20 socks. </w:t>
+        <w:t xml:space="preserve">A. One possible solution is to pick 2 socks, then mark what they are down, if they don’t match, </w:t>
+      </w:r>
+      <w:proofErr w:type="gramStart"/>
+      <w:r>
+        <w:t>pick</w:t>
+      </w:r>
+      <w:proofErr w:type="gramEnd"/>
+      <w:r>
+        <w:t xml:space="preserve"> another 2 socks. I would do this until I reached 10 socks, at this point I should have possibly matched at least a pair of black socks. They are the most prevalent with 10 total out of 20 socks. </w:t>
       </w:r>
       <w:r>
         <w:t xml:space="preserve"> You could do this by setting up the experiment on your own.</w:t>
@@ -858,7 +889,15 @@
     <w:p>
       <w:r>
         <w:tab/>
-        <w:t xml:space="preserve">A.  One solution would be to manually count on your hand from 1 to 1000 stopping at the numbers needed to solve the answer. Another would be to find the equation that would work and plug in 10, 100, 1000 and solve for it. </w:t>
+        <w:t xml:space="preserve">A.  One solution would be to manually count on your hand from 1 to 1000 stopping at the numbers needed to solve the answer. Another would be to find the equation that would work and plug in 10, 100, </w:t>
+      </w:r>
+      <w:proofErr w:type="gramStart"/>
+      <w:r>
+        <w:t>1000</w:t>
+      </w:r>
+      <w:proofErr w:type="gramEnd"/>
+      <w:r>
+        <w:t xml:space="preserve"> and solve for it. </w:t>
       </w:r>
     </w:p>
     <w:p>
@@ -884,10 +923,90 @@
     <w:p>
       <w:r>
         <w:t>5.</w:t>
+      </w:r>
+    </w:p>
+    <w:p>
+      <w:r>
+        <w:tab/>
+        <w:t xml:space="preserve">A.  My solution </w:t>
+      </w:r>
+      <w:r>
+        <w:t xml:space="preserve">would be to use the formula found to figure out which finger you would end up on if you counted to that number manually. I would then verify it by counting to those numbers manually, even if it took awhile. </w:t>
+      </w:r>
+    </w:p>
+    <w:p>
+      <w:r>
+        <w:tab/>
+        <w:t xml:space="preserve">B.  I just used a chart similar to the drawing below and counted up to the number and finger by placing tick marks for each finger.  I stopped at 100 and just multiplied by 10. </w:t>
+      </w:r>
+    </w:p>
+    <w:p/>
+    <w:p>
+      <w:r>
+        <w:t>Thumb</w:t>
+      </w:r>
+      <w:r>
+        <w:tab/>
+        <w:t xml:space="preserve">pointer </w:t>
+      </w:r>
+      <w:r>
+        <w:tab/>
+        <w:t>middle</w:t>
+      </w:r>
+      <w:r>
+        <w:tab/>
+      </w:r>
+      <w:r>
+        <w:tab/>
+        <w:t>ring</w:t>
+      </w:r>
+      <w:r>
+        <w:tab/>
+      </w:r>
+      <w:r>
+        <w:tab/>
+        <w:t>pinky</w:t>
+      </w:r>
+    </w:p>
+    <w:p>
+      <w:r>
+        <w:t>I</w:t>
+      </w:r>
+      <w:r>
+        <w:tab/>
+      </w:r>
+      <w:r>
+        <w:tab/>
+        <w:t>I</w:t>
+      </w:r>
+      <w:r>
+        <w:tab/>
+      </w:r>
+      <w:r>
+        <w:tab/>
+        <w:t>I</w:t>
+      </w:r>
+      <w:r>
+        <w:tab/>
+      </w:r>
+      <w:r>
+        <w:tab/>
+        <w:t>I</w:t>
+      </w:r>
+      <w:r>
+        <w:tab/>
+      </w:r>
+      <w:r>
+        <w:tab/>
+        <w:t>I</w:t>
+      </w:r>
+      <w:r>
+        <w:tab/>
       </w:r>
       <w:bookmarkStart w:id="0" w:name="_GoBack"/>
       <w:bookmarkEnd w:id="0"/>
     </w:p>
+    <w:p/>
     <w:sectPr>
       <w:headerReference w:type="default" r:id="rId8"/>
       <w:pgSz w:w="12240" w:h="15840"/>

</xml_diff>

<commit_message>
Spell Check and Grammar Check completed
Completed a Spell check and grammar check to ensure easy readability of
the document.
</commit_message>
<xml_diff>
--- a/ProblemSolving/Dietrick_Terry_ProblemSolving.docx
+++ b/ProblemSolving/Dietrick_Terry_ProblemSolving.docx
@@ -44,16 +44,14 @@
         </w:rPr>
         <w:t xml:space="preserve">For each of the problems be sure to identify each of the steps discussed in the </w:t>
       </w:r>
-      <w:proofErr w:type="gramStart"/>
-      <w:r>
-        <w:rPr>
-          <w:rFonts w:ascii="Times New Roman" w:eastAsia="Times New Roman" w:hAnsi="Times New Roman" w:cs="Times New Roman"/>
-          <w:sz w:val="28"/>
-          <w:szCs w:val="28"/>
-        </w:rPr>
-        <w:t>problem solving</w:t>
-      </w:r>
-      <w:proofErr w:type="gramEnd"/>
+      <w:r>
+        <w:rPr>
+          <w:rFonts w:ascii="Times New Roman" w:eastAsia="Times New Roman" w:hAnsi="Times New Roman" w:cs="Times New Roman"/>
+          <w:sz w:val="28"/>
+          <w:szCs w:val="28"/>
+        </w:rPr>
+        <w:t>problem-solving</w:t>
+      </w:r>
       <w:r>
         <w:rPr>
           <w:rFonts w:ascii="Times New Roman" w:eastAsia="Times New Roman" w:hAnsi="Times New Roman" w:cs="Times New Roman"/>
@@ -616,11 +614,11 @@
       <w:r>
         <w:t xml:space="preserve">There are 20 socks in a drawer: 5 pairs of black socks, 3 pairs of brown and 2 pairs of white. You select the socks in the dark and can check them only after a selection has been made. What is the smallest number of socks you need to select to guarantee the </w:t>
       </w:r>
-      <w:proofErr w:type="gramStart"/>
-      <w:r>
-        <w:t>following:</w:t>
-      </w:r>
-      <w:proofErr w:type="gramEnd"/>
+      <w:bookmarkStart w:id="0" w:name="_GoBack"/>
+      <w:bookmarkEnd w:id="0"/>
+      <w:r>
+        <w:t>following?</w:t>
+      </w:r>
     </w:p>
     <w:p>
       <w:pPr>
@@ -1003,8 +1001,6 @@
       <w:r>
         <w:tab/>
       </w:r>
-      <w:bookmarkStart w:id="0" w:name="_GoBack"/>
-      <w:bookmarkEnd w:id="0"/>
     </w:p>
     <w:p/>
     <w:sectPr>

</xml_diff>

<commit_message>
Deleted the Problem Solving Steps
I deleted the problem solving steps instructions on the document to
include only the answers for each problem.
</commit_message>
<xml_diff>
--- a/ProblemSolving/Dietrick_Terry_ProblemSolving.docx
+++ b/ProblemSolving/Dietrick_Terry_ProblemSolving.docx
@@ -10,412 +10,8 @@
           <w:szCs w:val="28"/>
         </w:rPr>
       </w:pPr>
-      <w:r>
-        <w:rPr>
-          <w:rFonts w:ascii="Times New Roman" w:eastAsia="Times New Roman" w:hAnsi="Times New Roman" w:cs="Times New Roman"/>
-          <w:sz w:val="28"/>
-          <w:szCs w:val="28"/>
-        </w:rPr>
-        <w:t>PROBLEMS:</w:t>
-      </w:r>
-    </w:p>
-    <w:p>
-      <w:pPr>
-        <w:rPr>
-          <w:rFonts w:ascii="Times New Roman" w:eastAsia="Times New Roman" w:hAnsi="Times New Roman" w:cs="Times New Roman"/>
-          <w:sz w:val="28"/>
-          <w:szCs w:val="28"/>
-        </w:rPr>
-      </w:pPr>
-    </w:p>
-    <w:p>
-      <w:pPr>
-        <w:rPr>
-          <w:rFonts w:ascii="Times New Roman" w:eastAsia="Times New Roman" w:hAnsi="Times New Roman" w:cs="Times New Roman"/>
-          <w:sz w:val="28"/>
-          <w:szCs w:val="28"/>
-        </w:rPr>
-      </w:pPr>
-      <w:r>
-        <w:rPr>
-          <w:rFonts w:ascii="Times New Roman" w:eastAsia="Times New Roman" w:hAnsi="Times New Roman" w:cs="Times New Roman"/>
-          <w:sz w:val="28"/>
-          <w:szCs w:val="28"/>
-        </w:rPr>
-        <w:t xml:space="preserve">For each of the problems be sure to identify each of the steps discussed in the </w:t>
-      </w:r>
-      <w:r>
-        <w:rPr>
-          <w:rFonts w:ascii="Times New Roman" w:eastAsia="Times New Roman" w:hAnsi="Times New Roman" w:cs="Times New Roman"/>
-          <w:sz w:val="28"/>
-          <w:szCs w:val="28"/>
-        </w:rPr>
-        <w:t>problem-solving</w:t>
-      </w:r>
-      <w:r>
-        <w:rPr>
-          <w:rFonts w:ascii="Times New Roman" w:eastAsia="Times New Roman" w:hAnsi="Times New Roman" w:cs="Times New Roman"/>
-          <w:sz w:val="28"/>
-          <w:szCs w:val="28"/>
-        </w:rPr>
-        <w:t xml:space="preserve"> lesson.</w:t>
-      </w:r>
-    </w:p>
-    <w:p>
-      <w:pPr>
-        <w:rPr>
-          <w:rFonts w:ascii="Times New Roman" w:eastAsia="Times New Roman" w:hAnsi="Times New Roman" w:cs="Times New Roman"/>
-          <w:sz w:val="28"/>
-          <w:szCs w:val="28"/>
-        </w:rPr>
-      </w:pPr>
-    </w:p>
-    <w:p>
-      <w:pPr>
-        <w:pStyle w:val="ListParagraph"/>
-        <w:numPr>
-          <w:ilvl w:val="0"/>
-          <w:numId w:val="1"/>
-        </w:numPr>
-        <w:rPr>
-          <w:rFonts w:ascii="Times New Roman" w:eastAsia="Times New Roman" w:hAnsi="Times New Roman" w:cs="Times New Roman"/>
-          <w:sz w:val="28"/>
-          <w:szCs w:val="28"/>
-        </w:rPr>
-      </w:pPr>
-      <w:r>
-        <w:rPr>
-          <w:rFonts w:ascii="Times New Roman" w:eastAsia="Times New Roman" w:hAnsi="Times New Roman" w:cs="Times New Roman"/>
-          <w:sz w:val="28"/>
-          <w:szCs w:val="28"/>
-        </w:rPr>
-        <w:t>Define the problem.</w:t>
-      </w:r>
-    </w:p>
-    <w:p>
-      <w:pPr>
-        <w:pStyle w:val="ListParagraph"/>
-        <w:numPr>
-          <w:ilvl w:val="1"/>
-          <w:numId w:val="1"/>
-        </w:numPr>
-        <w:rPr>
-          <w:rFonts w:ascii="Times New Roman" w:eastAsia="Times New Roman" w:hAnsi="Times New Roman" w:cs="Times New Roman"/>
-          <w:sz w:val="28"/>
-          <w:szCs w:val="28"/>
-        </w:rPr>
-      </w:pPr>
-      <w:r>
-        <w:rPr>
-          <w:rFonts w:ascii="Times New Roman" w:eastAsia="Times New Roman" w:hAnsi="Times New Roman" w:cs="Times New Roman"/>
-          <w:sz w:val="28"/>
-          <w:szCs w:val="28"/>
-        </w:rPr>
-        <w:t>Do this in your own words.</w:t>
-      </w:r>
-    </w:p>
-    <w:p>
-      <w:pPr>
-        <w:pStyle w:val="ListParagraph"/>
-        <w:numPr>
-          <w:ilvl w:val="1"/>
-          <w:numId w:val="1"/>
-        </w:numPr>
-        <w:rPr>
-          <w:rFonts w:ascii="Times New Roman" w:eastAsia="Times New Roman" w:hAnsi="Times New Roman" w:cs="Times New Roman"/>
-          <w:sz w:val="28"/>
-          <w:szCs w:val="28"/>
-        </w:rPr>
-      </w:pPr>
-      <w:r>
-        <w:rPr>
-          <w:rFonts w:ascii="Times New Roman" w:eastAsia="Times New Roman" w:hAnsi="Times New Roman" w:cs="Times New Roman"/>
-          <w:sz w:val="28"/>
-          <w:szCs w:val="28"/>
-        </w:rPr>
-        <w:t>What insight can you offer in to the problem that is not immediately visible from the word problem alone?</w:t>
-      </w:r>
-    </w:p>
-    <w:p>
-      <w:pPr>
-        <w:pStyle w:val="ListParagraph"/>
-        <w:numPr>
-          <w:ilvl w:val="1"/>
-          <w:numId w:val="1"/>
-        </w:numPr>
-        <w:rPr>
-          <w:rFonts w:ascii="Times New Roman" w:eastAsia="Times New Roman" w:hAnsi="Times New Roman" w:cs="Times New Roman"/>
-          <w:sz w:val="28"/>
-          <w:szCs w:val="28"/>
-        </w:rPr>
-      </w:pPr>
-      <w:r>
-        <w:rPr>
-          <w:rFonts w:ascii="Times New Roman" w:eastAsia="Times New Roman" w:hAnsi="Times New Roman" w:cs="Times New Roman"/>
-          <w:sz w:val="28"/>
-          <w:szCs w:val="28"/>
-        </w:rPr>
-        <w:t>What is the overall goal?</w:t>
-      </w:r>
-    </w:p>
-    <w:p>
-      <w:pPr>
-        <w:pStyle w:val="ListParagraph"/>
-        <w:numPr>
-          <w:ilvl w:val="0"/>
-          <w:numId w:val="1"/>
-        </w:numPr>
-        <w:rPr>
-          <w:rFonts w:ascii="Times New Roman" w:eastAsia="Times New Roman" w:hAnsi="Times New Roman" w:cs="Times New Roman"/>
-          <w:sz w:val="28"/>
-          <w:szCs w:val="28"/>
-        </w:rPr>
-      </w:pPr>
-      <w:r>
-        <w:rPr>
-          <w:rFonts w:ascii="Times New Roman" w:eastAsia="Times New Roman" w:hAnsi="Times New Roman" w:cs="Times New Roman"/>
-          <w:sz w:val="28"/>
-          <w:szCs w:val="28"/>
-        </w:rPr>
-        <w:t xml:space="preserve"> </w:t>
-      </w:r>
-      <w:r>
-        <w:rPr>
-          <w:rFonts w:ascii="Times New Roman" w:eastAsia="Times New Roman" w:hAnsi="Times New Roman" w:cs="Times New Roman"/>
-          <w:sz w:val="28"/>
-          <w:szCs w:val="28"/>
-        </w:rPr>
-        <w:t>Break the problem apart.</w:t>
-      </w:r>
-    </w:p>
-    <w:p>
-      <w:pPr>
-        <w:pStyle w:val="ListParagraph"/>
-        <w:numPr>
-          <w:ilvl w:val="1"/>
-          <w:numId w:val="1"/>
-        </w:numPr>
-        <w:rPr>
-          <w:rFonts w:ascii="Times New Roman" w:eastAsia="Times New Roman" w:hAnsi="Times New Roman" w:cs="Times New Roman"/>
-          <w:sz w:val="28"/>
-          <w:szCs w:val="28"/>
-        </w:rPr>
-      </w:pPr>
-      <w:r>
-        <w:rPr>
-          <w:rFonts w:ascii="Times New Roman" w:eastAsia="Times New Roman" w:hAnsi="Times New Roman" w:cs="Times New Roman"/>
-          <w:sz w:val="28"/>
-          <w:szCs w:val="28"/>
-        </w:rPr>
-        <w:t>What are the constraints?</w:t>
-      </w:r>
-    </w:p>
-    <w:p>
-      <w:pPr>
-        <w:pStyle w:val="ListParagraph"/>
-        <w:numPr>
-          <w:ilvl w:val="1"/>
-          <w:numId w:val="1"/>
-        </w:numPr>
-        <w:rPr>
-          <w:rFonts w:ascii="Times New Roman" w:eastAsia="Times New Roman" w:hAnsi="Times New Roman" w:cs="Times New Roman"/>
-          <w:sz w:val="28"/>
-          <w:szCs w:val="28"/>
-        </w:rPr>
-      </w:pPr>
-      <w:r>
-        <w:rPr>
-          <w:rFonts w:ascii="Times New Roman" w:eastAsia="Times New Roman" w:hAnsi="Times New Roman" w:cs="Times New Roman"/>
-          <w:sz w:val="28"/>
-          <w:szCs w:val="28"/>
-        </w:rPr>
-        <w:t>What are the sub goals?</w:t>
-      </w:r>
-    </w:p>
-    <w:p>
-      <w:pPr>
-        <w:pStyle w:val="ListParagraph"/>
-        <w:numPr>
-          <w:ilvl w:val="0"/>
-          <w:numId w:val="1"/>
-        </w:numPr>
-        <w:rPr>
-          <w:rFonts w:ascii="Times New Roman" w:eastAsia="Times New Roman" w:hAnsi="Times New Roman" w:cs="Times New Roman"/>
-          <w:sz w:val="28"/>
-          <w:szCs w:val="28"/>
-        </w:rPr>
-      </w:pPr>
-      <w:r>
-        <w:rPr>
-          <w:rFonts w:ascii="Times New Roman" w:eastAsia="Times New Roman" w:hAnsi="Times New Roman" w:cs="Times New Roman"/>
-          <w:sz w:val="28"/>
-          <w:szCs w:val="28"/>
-        </w:rPr>
-        <w:t>Identify potential solutions.</w:t>
-      </w:r>
-    </w:p>
-    <w:p>
-      <w:pPr>
-        <w:pStyle w:val="ListParagraph"/>
-        <w:numPr>
-          <w:ilvl w:val="1"/>
-          <w:numId w:val="1"/>
-        </w:numPr>
-        <w:rPr>
-          <w:rFonts w:ascii="Times New Roman" w:eastAsia="Times New Roman" w:hAnsi="Times New Roman" w:cs="Times New Roman"/>
-          <w:sz w:val="28"/>
-          <w:szCs w:val="28"/>
-        </w:rPr>
-      </w:pPr>
-      <w:r>
-        <w:rPr>
-          <w:rFonts w:ascii="Times New Roman" w:eastAsia="Times New Roman" w:hAnsi="Times New Roman" w:cs="Times New Roman"/>
-          <w:sz w:val="28"/>
-          <w:szCs w:val="28"/>
-        </w:rPr>
-        <w:t>For each of the sub problems you’ve discussed in #2, what is a possible solution?</w:t>
-      </w:r>
-    </w:p>
-    <w:p>
-      <w:pPr>
-        <w:pStyle w:val="ListParagraph"/>
-        <w:numPr>
-          <w:ilvl w:val="0"/>
-          <w:numId w:val="1"/>
-        </w:numPr>
-        <w:rPr>
-          <w:rFonts w:ascii="Times New Roman" w:eastAsia="Times New Roman" w:hAnsi="Times New Roman" w:cs="Times New Roman"/>
-          <w:sz w:val="28"/>
-          <w:szCs w:val="28"/>
-        </w:rPr>
-      </w:pPr>
-      <w:r>
-        <w:rPr>
-          <w:rFonts w:ascii="Times New Roman" w:eastAsia="Times New Roman" w:hAnsi="Times New Roman" w:cs="Times New Roman"/>
-          <w:sz w:val="28"/>
-          <w:szCs w:val="28"/>
-        </w:rPr>
-        <w:t>Evaluate each potential solution.</w:t>
-      </w:r>
-    </w:p>
-    <w:p>
-      <w:pPr>
-        <w:pStyle w:val="ListParagraph"/>
-        <w:numPr>
-          <w:ilvl w:val="1"/>
-          <w:numId w:val="1"/>
-        </w:numPr>
-        <w:rPr>
-          <w:rFonts w:ascii="Times New Roman" w:eastAsia="Times New Roman" w:hAnsi="Times New Roman" w:cs="Times New Roman"/>
-          <w:sz w:val="28"/>
-          <w:szCs w:val="28"/>
-        </w:rPr>
-      </w:pPr>
-      <w:r>
-        <w:rPr>
-          <w:rFonts w:ascii="Times New Roman" w:eastAsia="Times New Roman" w:hAnsi="Times New Roman" w:cs="Times New Roman"/>
-          <w:sz w:val="28"/>
-          <w:szCs w:val="28"/>
-        </w:rPr>
-        <w:t>Does each solution meet the goals?</w:t>
-      </w:r>
-    </w:p>
-    <w:p>
-      <w:pPr>
-        <w:pStyle w:val="ListParagraph"/>
-        <w:numPr>
-          <w:ilvl w:val="1"/>
-          <w:numId w:val="1"/>
-        </w:numPr>
-        <w:rPr>
-          <w:rFonts w:ascii="Times New Roman" w:eastAsia="Times New Roman" w:hAnsi="Times New Roman" w:cs="Times New Roman"/>
-          <w:sz w:val="28"/>
-          <w:szCs w:val="28"/>
-        </w:rPr>
-      </w:pPr>
-      <w:r>
-        <w:rPr>
-          <w:rFonts w:ascii="Times New Roman" w:eastAsia="Times New Roman" w:hAnsi="Times New Roman" w:cs="Times New Roman"/>
-          <w:sz w:val="28"/>
-          <w:szCs w:val="28"/>
-        </w:rPr>
-        <w:t>Will each solution work for ALL cases?</w:t>
-      </w:r>
-    </w:p>
-    <w:p>
-      <w:pPr>
-        <w:pStyle w:val="ListParagraph"/>
-        <w:numPr>
-          <w:ilvl w:val="0"/>
-          <w:numId w:val="1"/>
-        </w:numPr>
-        <w:rPr>
-          <w:rFonts w:ascii="Times New Roman" w:eastAsia="Times New Roman" w:hAnsi="Times New Roman" w:cs="Times New Roman"/>
-          <w:sz w:val="28"/>
-          <w:szCs w:val="28"/>
-        </w:rPr>
-      </w:pPr>
-      <w:r>
-        <w:rPr>
-          <w:rFonts w:ascii="Times New Roman" w:eastAsia="Times New Roman" w:hAnsi="Times New Roman" w:cs="Times New Roman"/>
-          <w:sz w:val="28"/>
-          <w:szCs w:val="28"/>
-        </w:rPr>
-        <w:t>Choose a solution and develop a plan to implement it.</w:t>
-      </w:r>
-    </w:p>
-    <w:p>
-      <w:pPr>
-        <w:pStyle w:val="ListParagraph"/>
-        <w:numPr>
-          <w:ilvl w:val="1"/>
-          <w:numId w:val="1"/>
-        </w:numPr>
-        <w:rPr>
-          <w:rFonts w:ascii="Times New Roman" w:eastAsia="Times New Roman" w:hAnsi="Times New Roman" w:cs="Times New Roman"/>
-          <w:sz w:val="28"/>
-          <w:szCs w:val="28"/>
-        </w:rPr>
-      </w:pPr>
-      <w:r>
-        <w:rPr>
-          <w:rFonts w:ascii="Times New Roman" w:eastAsia="Times New Roman" w:hAnsi="Times New Roman" w:cs="Times New Roman"/>
-          <w:sz w:val="28"/>
-          <w:szCs w:val="28"/>
-        </w:rPr>
-        <w:t>Explain the solution in full.</w:t>
-      </w:r>
-    </w:p>
-    <w:p>
-      <w:pPr>
-        <w:pStyle w:val="ListParagraph"/>
-        <w:numPr>
-          <w:ilvl w:val="1"/>
-          <w:numId w:val="1"/>
-        </w:numPr>
-        <w:rPr>
-          <w:rFonts w:ascii="Times New Roman" w:eastAsia="Times New Roman" w:hAnsi="Times New Roman" w:cs="Times New Roman"/>
-          <w:sz w:val="28"/>
-          <w:szCs w:val="28"/>
-        </w:rPr>
-      </w:pPr>
-      <w:r>
-        <w:rPr>
-          <w:rFonts w:ascii="Times New Roman" w:eastAsia="Times New Roman" w:hAnsi="Times New Roman" w:cs="Times New Roman"/>
-          <w:sz w:val="28"/>
-          <w:szCs w:val="28"/>
-        </w:rPr>
-        <w:t xml:space="preserve">Describe some test cases you tried out to make sure it works. (You can include drawings, and diagrams as part of your explanation as long as they are clearly communicating the solution. </w:t>
-      </w:r>
-    </w:p>
-    <w:p>
-      <w:pPr>
-        <w:rPr>
-          <w:rFonts w:ascii="Times New Roman" w:eastAsia="Times New Roman" w:hAnsi="Times New Roman" w:cs="Times New Roman"/>
-          <w:sz w:val="28"/>
-          <w:szCs w:val="28"/>
-        </w:rPr>
-      </w:pPr>
+      <w:bookmarkStart w:id="0" w:name="_GoBack"/>
+      <w:bookmarkEnd w:id="0"/>
     </w:p>
     <w:p>
       <w:pPr>
@@ -485,7 +81,6 @@
         </w:numPr>
       </w:pPr>
       <w:r>
-        <w:lastRenderedPageBreak/>
         <w:t xml:space="preserve">I am not sure there is much insight into the </w:t>
       </w:r>
       <w:r>
@@ -614,8 +209,6 @@
       <w:r>
         <w:t xml:space="preserve">There are 20 socks in a drawer: 5 pairs of black socks, 3 pairs of brown and 2 pairs of white. You select the socks in the dark and can check them only after a selection has been made. What is the smallest number of socks you need to select to guarantee the </w:t>
       </w:r>
-      <w:bookmarkStart w:id="0" w:name="_GoBack"/>
-      <w:bookmarkEnd w:id="0"/>
       <w:r>
         <w:t>following?</w:t>
       </w:r>

</xml_diff>

<commit_message>
Final review of problem solving
Completed a final review of the document to ensure spelling, grammar,
spacing, format, and answers.
</commit_message>
<xml_diff>
--- a/ProblemSolving/Dietrick_Terry_ProblemSolving.docx
+++ b/ProblemSolving/Dietrick_Terry_ProblemSolving.docx
@@ -384,7 +384,13 @@
       </w:r>
     </w:p>
     <w:p/>
-    <w:p>
+    <w:p/>
+    <w:p/>
+    <w:p/>
+    <w:p/>
+    <w:p>
+      <w:bookmarkStart w:id="0" w:name="_GoBack"/>
+      <w:bookmarkEnd w:id="0"/>
       <w:r>
         <w:t>Predicting Fingers: A little girl counts using the fingers of her left hand as she follows: She starts by calling her thumb 1, the first finger 2, middle finger 3, ring finger 4, and a little finger 5. Then she reverses direction, calling the ring finger 6, middle finger 7, first finger 8 and thumb 9, after which she calls her first finger 10 and so on. If she continues to count in this manner, on which finger will she stop?</w:t>
       </w:r>
@@ -565,12 +571,7 @@
         <w:ind w:left="720"/>
       </w:pPr>
       <w:r>
-        <w:t xml:space="preserve">B.  I just used a chart similar to the drawing below and counted up to the </w:t>
-      </w:r>
-      <w:bookmarkStart w:id="0" w:name="_GoBack"/>
-      <w:bookmarkEnd w:id="0"/>
-      <w:r>
-        <w:t xml:space="preserve">number and finger by placing tick marks for each finger.  I stopped at 100 and just multiplied by 10. </w:t>
+        <w:t xml:space="preserve">B.  I just used a chart similar to the drawing below and counted up to the number and finger by placing tick marks for each finger.  I stopped at 100 and just multiplied by 10. </w:t>
       </w:r>
     </w:p>
     <w:p/>

</xml_diff>